<commit_message>
added stack setting information
</commit_message>
<xml_diff>
--- a/concept/TECHDOKU.docx
+++ b/concept/TECHDOKU.docx
@@ -3876,7 +3876,10 @@
     </w:p>
     <w:p>
       <w:r>
-        <w:t>Finally we used bootstrap as CSS framework.</w:t>
+        <w:t>Finally,</w:t>
+      </w:r>
+      <w:r>
+        <w:t xml:space="preserve"> we used bootstrap as CSS framework.</w:t>
       </w:r>
     </w:p>
     <w:p>
@@ -4257,6 +4260,12 @@
         </w:rPr>
         <w:t>│   └─ app</w:t>
       </w:r>
+      <w:r>
+        <w:rPr>
+          <w:lang w:val="de-DE"/>
+        </w:rPr>
+        <w:t>/</w:t>
+      </w:r>
     </w:p>
     <w:p>
       <w:pPr>
@@ -4276,6 +4285,12 @@
         </w:rPr>
         <w:t xml:space="preserve"> account</w:t>
       </w:r>
+      <w:r>
+        <w:rPr>
+          <w:lang w:val="de-DE"/>
+        </w:rPr>
+        <w:t>/</w:t>
+      </w:r>
     </w:p>
     <w:p>
       <w:pPr>
@@ -4295,6 +4310,12 @@
         </w:rPr>
         <w:t xml:space="preserve"> admin</w:t>
       </w:r>
+      <w:r>
+        <w:rPr>
+          <w:lang w:val="de-DE"/>
+        </w:rPr>
+        <w:t>/</w:t>
+      </w:r>
     </w:p>
     <w:p>
       <w:pPr>
@@ -4314,6 +4335,12 @@
         </w:rPr>
         <w:t xml:space="preserve"> charts</w:t>
       </w:r>
+      <w:r>
+        <w:rPr>
+          <w:lang w:val="de-DE"/>
+        </w:rPr>
+        <w:t>/</w:t>
+      </w:r>
     </w:p>
     <w:p>
       <w:pPr>
@@ -4333,6 +4360,12 @@
         </w:rPr>
         <w:t xml:space="preserve"> main</w:t>
       </w:r>
+      <w:r>
+        <w:rPr>
+          <w:lang w:val="de-DE"/>
+        </w:rPr>
+        <w:t>/</w:t>
+      </w:r>
     </w:p>
     <w:p>
       <w:pPr>
@@ -4352,6 +4385,12 @@
         </w:rPr>
         <w:t xml:space="preserve"> reviews</w:t>
       </w:r>
+      <w:r>
+        <w:rPr>
+          <w:lang w:val="de-DE"/>
+        </w:rPr>
+        <w:t>/</w:t>
+      </w:r>
     </w:p>
     <w:p>
       <w:pPr>
@@ -4371,6 +4410,12 @@
         </w:rPr>
         <w:t xml:space="preserve"> submissions</w:t>
       </w:r>
+      <w:r>
+        <w:rPr>
+          <w:lang w:val="de-DE"/>
+        </w:rPr>
+        <w:t>/</w:t>
+      </w:r>
     </w:p>
     <w:p>
       <w:pPr>
@@ -4398,6 +4443,77 @@
       <w:bookmarkEnd w:id="14"/>
     </w:p>
     <w:p>
+      <w:pPr>
+        <w:rPr>
+          <w:lang w:val="de-DE"/>
+        </w:rPr>
+      </w:pPr>
+      <w:r>
+        <w:rPr>
+          <w:lang w:val="de-DE"/>
+        </w:rPr>
+        <w:t>├───</w:t>
+      </w:r>
+      <w:r>
+        <w:rPr>
+          <w:lang w:val="de-DE"/>
+        </w:rPr>
+        <w:t xml:space="preserve"> </w:t>
+      </w:r>
+      <w:r>
+        <w:rPr>
+          <w:lang w:val="de-DE"/>
+        </w:rPr>
+        <w:t>account/</w:t>
+      </w:r>
+    </w:p>
+    <w:p>
+      <w:pPr>
+        <w:rPr>
+          <w:lang w:val="de-DE"/>
+        </w:rPr>
+      </w:pPr>
+      <w:r>
+        <w:rPr>
+          <w:lang w:val="de-DE"/>
+        </w:rPr>
+        <w:t>│   └─ login/</w:t>
+      </w:r>
+    </w:p>
+    <w:p>
+      <w:pPr>
+        <w:rPr>
+          <w:lang w:val="de-DE"/>
+        </w:rPr>
+      </w:pPr>
+      <w:r>
+        <w:rPr>
+          <w:lang w:val="de-DE"/>
+        </w:rPr>
+        <w:t>│   └─ settings/</w:t>
+      </w:r>
+    </w:p>
+    <w:p>
+      <w:pPr>
+        <w:rPr>
+          <w:lang w:val="de-DE"/>
+        </w:rPr>
+      </w:pPr>
+      <w:r>
+        <w:rPr>
+          <w:lang w:val="de-DE"/>
+        </w:rPr>
+        <w:t>│   └─ signup/</w:t>
+      </w:r>
+    </w:p>
+    <w:p>
+      <w:pPr>
+        <w:rPr>
+          <w:lang w:val="de-DE"/>
+        </w:rPr>
+      </w:pPr>
+    </w:p>
+    <w:p>
       <w:r>
         <w:t xml:space="preserve">The directory account controls the process of registration and authentication. </w:t>
       </w:r>
@@ -4426,7 +4542,122 @@
       <w:bookmarkEnd w:id="15"/>
     </w:p>
     <w:p>
-      <w:r>
+      <w:pPr>
+        <w:rPr>
+          <w:lang w:val="de-DE"/>
+        </w:rPr>
+      </w:pPr>
+      <w:r>
+        <w:rPr>
+          <w:lang w:val="de-DE"/>
+        </w:rPr>
+        <w:t>├───</w:t>
+      </w:r>
+      <w:r>
+        <w:rPr>
+          <w:lang w:val="de-DE"/>
+        </w:rPr>
+        <w:t xml:space="preserve"> </w:t>
+      </w:r>
+      <w:r>
+        <w:rPr>
+          <w:lang w:val="de-DE"/>
+        </w:rPr>
+        <w:t>admin/</w:t>
+      </w:r>
+    </w:p>
+    <w:p>
+      <w:pPr>
+        <w:rPr>
+          <w:lang w:val="de-DE"/>
+        </w:rPr>
+      </w:pPr>
+      <w:r>
+        <w:rPr>
+          <w:lang w:val="de-DE"/>
+        </w:rPr>
+        <w:t>│   └─ admin.controller.js</w:t>
+      </w:r>
+    </w:p>
+    <w:p>
+      <w:pPr>
+        <w:rPr>
+          <w:lang w:val="de-DE"/>
+        </w:rPr>
+      </w:pPr>
+      <w:r>
+        <w:rPr>
+          <w:lang w:val="de-DE"/>
+        </w:rPr>
+        <w:t>│   └─</w:t>
+      </w:r>
+      <w:r>
+        <w:rPr>
+          <w:lang w:val="de-DE"/>
+        </w:rPr>
+        <w:t xml:space="preserve"> admin.html</w:t>
+      </w:r>
+    </w:p>
+    <w:p>
+      <w:pPr>
+        <w:rPr>
+          <w:lang w:val="de-DE"/>
+        </w:rPr>
+      </w:pPr>
+      <w:r>
+        <w:rPr>
+          <w:lang w:val="de-DE"/>
+        </w:rPr>
+        <w:t>│   └─</w:t>
+      </w:r>
+      <w:r>
+        <w:rPr>
+          <w:lang w:val="de-DE"/>
+        </w:rPr>
+        <w:t xml:space="preserve"> admin.scss</w:t>
+      </w:r>
+    </w:p>
+    <w:p>
+      <w:pPr>
+        <w:rPr>
+          <w:lang w:val="de-DE"/>
+        </w:rPr>
+      </w:pPr>
+      <w:r>
+        <w:rPr>
+          <w:lang w:val="de-DE"/>
+        </w:rPr>
+        <w:t>│   └─</w:t>
+      </w:r>
+      <w:r>
+        <w:rPr>
+          <w:lang w:val="de-DE"/>
+        </w:rPr>
+        <w:t xml:space="preserve"> admin.router.js</w:t>
+      </w:r>
+    </w:p>
+    <w:p>
+      <w:pPr>
+        <w:rPr>
+          <w:lang w:val="de-DE"/>
+        </w:rPr>
+      </w:pPr>
+      <w:r>
+        <w:rPr>
+          <w:lang w:val="de-DE"/>
+        </w:rPr>
+        <w:t>│   └─</w:t>
+      </w:r>
+      <w:r>
+        <w:rPr>
+          <w:lang w:val="de-DE"/>
+        </w:rPr>
+        <w:t xml:space="preserve"> admin.module.js</w:t>
+      </w:r>
+    </w:p>
+    <w:p>
+      <w:r>
+        <w:lastRenderedPageBreak/>
         <w:t>In the admin directory we have implemented the functionalities of the chair-role. He is allowed to see all registered users on the</w:t>
       </w:r>
       <w:r>
@@ -4435,34 +4666,296 @@
     </w:p>
     <w:p>
       <w:r>
-        <w:t>Functionalities are provided by admin.controller.js. Please be aware that some parts of this view are changed by admin.scss.</w:t>
-      </w:r>
-      <w:bookmarkStart w:id="16" w:name="_GoBack"/>
+        <w:t xml:space="preserve">Functionalities are provided by admin.controller.js. Please be aware that some parts of this view </w:t>
+      </w:r>
+      <w:r>
+        <w:t>are changed by admin.scss, e.g. the trash-icon or the font-style.</w:t>
+      </w:r>
+      <w:r>
+        <w:t xml:space="preserve"> </w:t>
+      </w:r>
+    </w:p>
+    <w:p/>
+    <w:p>
+      <w:pPr>
+        <w:pStyle w:val="berschrift3"/>
+      </w:pPr>
+      <w:bookmarkStart w:id="16" w:name="_Toc460826767"/>
+      <w:r>
+        <w:t>C</w:t>
+      </w:r>
+      <w:r>
+        <w:t>harts</w:t>
+      </w:r>
       <w:bookmarkEnd w:id="16"/>
-      <w:r>
+    </w:p>
+    <w:p>
+      <w:pPr>
+        <w:rPr>
+          <w:lang w:val="de-DE"/>
+        </w:rPr>
+      </w:pPr>
+      <w:r>
+        <w:rPr>
+          <w:lang w:val="de-DE"/>
+        </w:rPr>
+        <w:t>├───</w:t>
+      </w:r>
+      <w:r>
+        <w:rPr>
+          <w:lang w:val="de-DE"/>
+        </w:rPr>
         <w:t xml:space="preserve"> </w:t>
       </w:r>
-    </w:p>
+      <w:r>
+        <w:rPr>
+          <w:lang w:val="de-DE"/>
+        </w:rPr>
+        <w:t>charts/</w:t>
+      </w:r>
+    </w:p>
+    <w:p>
+      <w:pPr>
+        <w:rPr>
+          <w:lang w:val="de-DE"/>
+        </w:rPr>
+      </w:pPr>
+      <w:r>
+        <w:rPr>
+          <w:lang w:val="de-DE"/>
+        </w:rPr>
+        <w:t xml:space="preserve">│   └─ </w:t>
+      </w:r>
+      <w:r>
+        <w:rPr>
+          <w:lang w:val="de-DE"/>
+        </w:rPr>
+        <w:t>charts.controller.js</w:t>
+      </w:r>
+    </w:p>
+    <w:p>
+      <w:pPr>
+        <w:rPr>
+          <w:lang w:val="de-DE"/>
+        </w:rPr>
+      </w:pPr>
+      <w:r>
+        <w:rPr>
+          <w:lang w:val="de-DE"/>
+        </w:rPr>
+        <w:t xml:space="preserve">│   └─ </w:t>
+      </w:r>
+      <w:r>
+        <w:rPr>
+          <w:lang w:val="de-DE"/>
+        </w:rPr>
+        <w:t>charts.index.html</w:t>
+      </w:r>
+    </w:p>
+    <w:p>
+      <w:pPr>
+        <w:rPr>
+          <w:lang w:val="de-DE"/>
+        </w:rPr>
+      </w:pPr>
+      <w:r>
+        <w:rPr>
+          <w:lang w:val="de-DE"/>
+        </w:rPr>
+        <w:t xml:space="preserve">│   └─ </w:t>
+      </w:r>
+      <w:r>
+        <w:rPr>
+          <w:lang w:val="de-DE"/>
+        </w:rPr>
+        <w:t>charts.module.js</w:t>
+      </w:r>
+    </w:p>
+    <w:p>
+      <w:pPr>
+        <w:rPr>
+          <w:lang w:val="de-DE"/>
+        </w:rPr>
+      </w:pPr>
+      <w:r>
+        <w:rPr>
+          <w:lang w:val="de-DE"/>
+        </w:rPr>
+        <w:t xml:space="preserve">│   └─ </w:t>
+      </w:r>
+      <w:r>
+        <w:rPr>
+          <w:lang w:val="de-DE"/>
+        </w:rPr>
+        <w:t>charts.router.js</w:t>
+      </w:r>
+    </w:p>
+    <w:p>
+      <w:pPr>
+        <w:rPr>
+          <w:lang w:val="de-DE"/>
+        </w:rPr>
+      </w:pPr>
+    </w:p>
+    <w:p>
+      <w:r>
+        <w:t>W</w:t>
+      </w:r>
+      <w:r>
+        <w:t>e used zingchart</w:t>
+      </w:r>
+      <w:r>
+        <w:t>, a javascript library,</w:t>
+      </w:r>
+      <w:r>
+        <w:t xml:space="preserve"> </w:t>
+      </w:r>
+      <w:r>
+        <w:t>to provide the possibility of displaying general statistics of the platform.</w:t>
+      </w:r>
+      <w:r>
+        <w:t xml:space="preserve"> The controller is utilized via charts.controller.js whereas the view is displayed by charts.index.html.</w:t>
+      </w:r>
+    </w:p>
+    <w:p/>
     <w:p>
       <w:pPr>
         <w:pStyle w:val="berschrift3"/>
       </w:pPr>
-      <w:bookmarkStart w:id="17" w:name="_Toc460826767"/>
-      <w:r>
-        <w:t>charts</w:t>
+      <w:bookmarkStart w:id="17" w:name="_Toc460826768"/>
+      <w:r>
+        <w:t>M</w:t>
+      </w:r>
+      <w:r>
+        <w:t>ain</w:t>
       </w:r>
       <w:bookmarkEnd w:id="17"/>
     </w:p>
     <w:p>
       <w:pPr>
-        <w:pStyle w:val="berschrift3"/>
-      </w:pPr>
-      <w:bookmarkStart w:id="18" w:name="_Toc460826768"/>
-      <w:r>
+        <w:rPr>
+          <w:lang w:val="de-DE"/>
+        </w:rPr>
+      </w:pPr>
+      <w:r>
+        <w:rPr>
+          <w:lang w:val="de-DE"/>
+        </w:rPr>
+        <w:t>├───</w:t>
+      </w:r>
+      <w:r>
+        <w:rPr>
+          <w:lang w:val="de-DE"/>
+        </w:rPr>
+        <w:t xml:space="preserve"> </w:t>
+      </w:r>
+      <w:r>
+        <w:rPr>
+          <w:lang w:val="de-DE"/>
+        </w:rPr>
+        <w:t>main/</w:t>
+      </w:r>
+    </w:p>
+    <w:p>
+      <w:pPr>
+        <w:rPr>
+          <w:lang w:val="de-DE"/>
+        </w:rPr>
+      </w:pPr>
+      <w:r>
+        <w:rPr>
+          <w:lang w:val="de-DE"/>
+        </w:rPr>
+        <w:t xml:space="preserve">│   └─ </w:t>
+      </w:r>
+      <w:r>
+        <w:rPr>
+          <w:lang w:val="de-DE"/>
+        </w:rPr>
         <w:t>main</w:t>
       </w:r>
+      <w:r>
+        <w:rPr>
+          <w:lang w:val="de-DE"/>
+        </w:rPr>
+        <w:t>.controller.js</w:t>
+      </w:r>
+    </w:p>
+    <w:p>
+      <w:pPr>
+        <w:rPr>
+          <w:lang w:val="de-DE"/>
+        </w:rPr>
+      </w:pPr>
+      <w:r>
+        <w:rPr>
+          <w:lang w:val="de-DE"/>
+        </w:rPr>
+        <w:t xml:space="preserve">│   └─ </w:t>
+      </w:r>
+      <w:r>
+        <w:rPr>
+          <w:lang w:val="de-DE"/>
+        </w:rPr>
+        <w:t>main</w:t>
+      </w:r>
+      <w:r>
+        <w:rPr>
+          <w:lang w:val="de-DE"/>
+        </w:rPr>
+        <w:t>.html</w:t>
+      </w:r>
+    </w:p>
+    <w:p>
+      <w:pPr>
+        <w:rPr>
+          <w:lang w:val="de-DE"/>
+        </w:rPr>
+      </w:pPr>
+      <w:r>
+        <w:rPr>
+          <w:lang w:val="de-DE"/>
+        </w:rPr>
+        <w:t xml:space="preserve">│   └─ </w:t>
+      </w:r>
+      <w:r>
+        <w:rPr>
+          <w:lang w:val="de-DE"/>
+        </w:rPr>
+        <w:t>main.js</w:t>
+      </w:r>
+    </w:p>
+    <w:p>
+      <w:pPr>
+        <w:rPr>
+          <w:lang w:val="de-DE"/>
+        </w:rPr>
+      </w:pPr>
+      <w:r>
+        <w:rPr>
+          <w:lang w:val="de-DE"/>
+        </w:rPr>
+        <w:t xml:space="preserve">│   └─ </w:t>
+      </w:r>
+      <w:r>
+        <w:rPr>
+          <w:lang w:val="de-DE"/>
+        </w:rPr>
+        <w:t>main.scss</w:t>
+      </w:r>
+      <w:bookmarkStart w:id="18" w:name="_GoBack"/>
       <w:bookmarkEnd w:id="18"/>
     </w:p>
+    <w:p/>
+    <w:p>
+      <w:r>
+        <w:t>The main directory contains the controller and view when opening the index-page</w:t>
+      </w:r>
+      <w:r>
+        <w:t>. Controllers are utilized by main.controller.js, the view is managed by main.html. Also some parts of the design are modified by main.scss.</w:t>
+      </w:r>
+    </w:p>
+    <w:p/>
     <w:p>
       <w:pPr>
         <w:pStyle w:val="berschrift3"/>
@@ -7499,7 +7992,7 @@
   <w:style w:type="paragraph" w:default="1" w:styleId="Standard">
     <w:name w:val="Normal"/>
     <w:qFormat/>
-    <w:rsid w:val="004C3854"/>
+    <w:rsid w:val="00CB5CB4"/>
     <w:pPr>
       <w:spacing w:line="280" w:lineRule="exact"/>
       <w:jc w:val="both"/>
@@ -9082,7 +9575,7 @@
 </file>
 
 <file path=customXml/itemProps1.xml><?xml version="1.0" encoding="utf-8"?>
-<ds:datastoreItem xmlns:ds="http://schemas.openxmlformats.org/officeDocument/2006/customXml" ds:itemID="{29937245-3BEF-B842-B39F-510700C390E0}">
+<ds:datastoreItem xmlns:ds="http://schemas.openxmlformats.org/officeDocument/2006/customXml" ds:itemID="{E292DDEE-DF78-714B-9DD1-E8E17EA6339D}">
   <ds:schemaRefs>
     <ds:schemaRef ds:uri="http://schemas.openxmlformats.org/officeDocument/2006/bibliography"/>
   </ds:schemaRefs>

</xml_diff>

<commit_message>
Techdocu finished, but input missing for analytics and schedule management
</commit_message>
<xml_diff>
--- a/concept/TECHDOKU.docx
+++ b/concept/TECHDOKU.docx
@@ -1391,7 +1391,7 @@
         </w:rPr>
         <w:fldChar w:fldCharType="separate"/>
       </w:r>
-      <w:hyperlink w:anchor="_Toc460834560" w:history="1">
+      <w:hyperlink w:anchor="_Toc460841717" w:history="1">
         <w:r>
           <w:rPr>
             <w:rStyle w:val="Link"/>
@@ -1438,7 +1438,7 @@
             <w:noProof/>
             <w:webHidden/>
           </w:rPr>
-          <w:instrText xml:space="preserve"> PAGEREF _Toc460834560 \h </w:instrText>
+          <w:instrText xml:space="preserve"> PAGEREF _Toc460841717 \h </w:instrText>
         </w:r>
         <w:r>
           <w:rPr>
@@ -1484,7 +1484,7 @@
           <w:lang w:val="de-DE"/>
         </w:rPr>
       </w:pPr>
-      <w:hyperlink w:anchor="_Toc460834561" w:history="1">
+      <w:hyperlink w:anchor="_Toc460841718" w:history="1">
         <w:r>
           <w:rPr>
             <w:rStyle w:val="Link"/>
@@ -1528,7 +1528,7 @@
             <w:noProof/>
             <w:webHidden/>
           </w:rPr>
-          <w:instrText xml:space="preserve"> PAGEREF _Toc460834561 \h </w:instrText>
+          <w:instrText xml:space="preserve"> PAGEREF _Toc460841718 \h </w:instrText>
         </w:r>
         <w:r>
           <w:rPr>
@@ -1574,7 +1574,7 @@
           <w:lang w:val="de-DE"/>
         </w:rPr>
       </w:pPr>
-      <w:hyperlink w:anchor="_Toc460834562" w:history="1">
+      <w:hyperlink w:anchor="_Toc460841719" w:history="1">
         <w:r>
           <w:rPr>
             <w:rStyle w:val="Link"/>
@@ -1618,7 +1618,7 @@
             <w:noProof/>
             <w:webHidden/>
           </w:rPr>
-          <w:instrText xml:space="preserve"> PAGEREF _Toc460834562 \h </w:instrText>
+          <w:instrText xml:space="preserve"> PAGEREF _Toc460841719 \h </w:instrText>
         </w:r>
         <w:r>
           <w:rPr>
@@ -1667,7 +1667,7 @@
           <w:lang w:val="de-DE"/>
         </w:rPr>
       </w:pPr>
-      <w:hyperlink w:anchor="_Toc460834563" w:history="1">
+      <w:hyperlink w:anchor="_Toc460841720" w:history="1">
         <w:r>
           <w:rPr>
             <w:rStyle w:val="Link"/>
@@ -1714,7 +1714,7 @@
             <w:noProof/>
             <w:webHidden/>
           </w:rPr>
-          <w:instrText xml:space="preserve"> PAGEREF _Toc460834563 \h </w:instrText>
+          <w:instrText xml:space="preserve"> PAGEREF _Toc460841720 \h </w:instrText>
         </w:r>
         <w:r>
           <w:rPr>
@@ -1760,7 +1760,7 @@
           <w:lang w:val="de-DE"/>
         </w:rPr>
       </w:pPr>
-      <w:hyperlink w:anchor="_Toc460834564" w:history="1">
+      <w:hyperlink w:anchor="_Toc460841721" w:history="1">
         <w:r>
           <w:rPr>
             <w:rStyle w:val="Link"/>
@@ -1804,7 +1804,7 @@
             <w:noProof/>
             <w:webHidden/>
           </w:rPr>
-          <w:instrText xml:space="preserve"> PAGEREF _Toc460834564 \h </w:instrText>
+          <w:instrText xml:space="preserve"> PAGEREF _Toc460841721 \h </w:instrText>
         </w:r>
         <w:r>
           <w:rPr>
@@ -1852,7 +1852,7 @@
           <w:lang w:val="de-DE"/>
         </w:rPr>
       </w:pPr>
-      <w:hyperlink w:anchor="_Toc460834565" w:history="1">
+      <w:hyperlink w:anchor="_Toc460841722" w:history="1">
         <w:r>
           <w:rPr>
             <w:rStyle w:val="Link"/>
@@ -1898,7 +1898,7 @@
             <w:noProof/>
             <w:webHidden/>
           </w:rPr>
-          <w:instrText xml:space="preserve"> PAGEREF _Toc460834565 \h </w:instrText>
+          <w:instrText xml:space="preserve"> PAGEREF _Toc460841722 \h </w:instrText>
         </w:r>
         <w:r>
           <w:rPr>
@@ -1946,7 +1946,7 @@
           <w:lang w:val="de-DE"/>
         </w:rPr>
       </w:pPr>
-      <w:hyperlink w:anchor="_Toc460834566" w:history="1">
+      <w:hyperlink w:anchor="_Toc460841723" w:history="1">
         <w:r>
           <w:rPr>
             <w:rStyle w:val="Link"/>
@@ -1992,7 +1992,7 @@
             <w:noProof/>
             <w:webHidden/>
           </w:rPr>
-          <w:instrText xml:space="preserve"> PAGEREF _Toc460834566 \h </w:instrText>
+          <w:instrText xml:space="preserve"> PAGEREF _Toc460841723 \h </w:instrText>
         </w:r>
         <w:r>
           <w:rPr>
@@ -2040,7 +2040,7 @@
           <w:lang w:val="de-DE"/>
         </w:rPr>
       </w:pPr>
-      <w:hyperlink w:anchor="_Toc460834567" w:history="1">
+      <w:hyperlink w:anchor="_Toc460841724" w:history="1">
         <w:r>
           <w:rPr>
             <w:rStyle w:val="Link"/>
@@ -2086,7 +2086,7 @@
             <w:noProof/>
             <w:webHidden/>
           </w:rPr>
-          <w:instrText xml:space="preserve"> PAGEREF _Toc460834567 \h </w:instrText>
+          <w:instrText xml:space="preserve"> PAGEREF _Toc460841724 \h </w:instrText>
         </w:r>
         <w:r>
           <w:rPr>
@@ -2134,7 +2134,7 @@
           <w:lang w:val="de-DE"/>
         </w:rPr>
       </w:pPr>
-      <w:hyperlink w:anchor="_Toc460834568" w:history="1">
+      <w:hyperlink w:anchor="_Toc460841725" w:history="1">
         <w:r>
           <w:rPr>
             <w:rStyle w:val="Link"/>
@@ -2180,7 +2180,7 @@
             <w:noProof/>
             <w:webHidden/>
           </w:rPr>
-          <w:instrText xml:space="preserve"> PAGEREF _Toc460834568 \h </w:instrText>
+          <w:instrText xml:space="preserve"> PAGEREF _Toc460841725 \h </w:instrText>
         </w:r>
         <w:r>
           <w:rPr>
@@ -2228,7 +2228,7 @@
           <w:lang w:val="de-DE"/>
         </w:rPr>
       </w:pPr>
-      <w:hyperlink w:anchor="_Toc460834569" w:history="1">
+      <w:hyperlink w:anchor="_Toc460841726" w:history="1">
         <w:r>
           <w:rPr>
             <w:rStyle w:val="Link"/>
@@ -2274,7 +2274,7 @@
             <w:noProof/>
             <w:webHidden/>
           </w:rPr>
-          <w:instrText xml:space="preserve"> PAGEREF _Toc460834569 \h </w:instrText>
+          <w:instrText xml:space="preserve"> PAGEREF _Toc460841726 \h </w:instrText>
         </w:r>
         <w:r>
           <w:rPr>
@@ -2322,7 +2322,7 @@
           <w:lang w:val="de-DE"/>
         </w:rPr>
       </w:pPr>
-      <w:hyperlink w:anchor="_Toc460834570" w:history="1">
+      <w:hyperlink w:anchor="_Toc460841727" w:history="1">
         <w:r>
           <w:rPr>
             <w:rStyle w:val="Link"/>
@@ -2368,7 +2368,7 @@
             <w:noProof/>
             <w:webHidden/>
           </w:rPr>
-          <w:instrText xml:space="preserve"> PAGEREF _Toc460834570 \h </w:instrText>
+          <w:instrText xml:space="preserve"> PAGEREF _Toc460841727 \h </w:instrText>
         </w:r>
         <w:r>
           <w:rPr>
@@ -2417,7 +2417,7 @@
           <w:lang w:val="de-DE"/>
         </w:rPr>
       </w:pPr>
-      <w:hyperlink w:anchor="_Toc460834571" w:history="1">
+      <w:hyperlink w:anchor="_Toc460841728" w:history="1">
         <w:r>
           <w:rPr>
             <w:rStyle w:val="Link"/>
@@ -2464,7 +2464,7 @@
             <w:noProof/>
             <w:webHidden/>
           </w:rPr>
-          <w:instrText xml:space="preserve"> PAGEREF _Toc460834571 \h </w:instrText>
+          <w:instrText xml:space="preserve"> PAGEREF _Toc460841728 \h </w:instrText>
         </w:r>
         <w:r>
           <w:rPr>
@@ -2510,7 +2510,7 @@
           <w:lang w:val="de-DE"/>
         </w:rPr>
       </w:pPr>
-      <w:hyperlink w:anchor="_Toc460834572" w:history="1">
+      <w:hyperlink w:anchor="_Toc460841729" w:history="1">
         <w:r>
           <w:rPr>
             <w:rStyle w:val="Link"/>
@@ -2554,7 +2554,7 @@
             <w:noProof/>
             <w:webHidden/>
           </w:rPr>
-          <w:instrText xml:space="preserve"> PAGEREF _Toc460834572 \h </w:instrText>
+          <w:instrText xml:space="preserve"> PAGEREF _Toc460841729 \h </w:instrText>
         </w:r>
         <w:r>
           <w:rPr>
@@ -2602,7 +2602,7 @@
           <w:lang w:val="de-DE"/>
         </w:rPr>
       </w:pPr>
-      <w:hyperlink w:anchor="_Toc460834573" w:history="1">
+      <w:hyperlink w:anchor="_Toc460841730" w:history="1">
         <w:r>
           <w:rPr>
             <w:rStyle w:val="Link"/>
@@ -2648,7 +2648,7 @@
             <w:noProof/>
             <w:webHidden/>
           </w:rPr>
-          <w:instrText xml:space="preserve"> PAGEREF _Toc460834573 \h </w:instrText>
+          <w:instrText xml:space="preserve"> PAGEREF _Toc460841730 \h </w:instrText>
         </w:r>
         <w:r>
           <w:rPr>
@@ -2696,7 +2696,7 @@
           <w:lang w:val="de-DE"/>
         </w:rPr>
       </w:pPr>
-      <w:hyperlink w:anchor="_Toc460834574" w:history="1">
+      <w:hyperlink w:anchor="_Toc460841731" w:history="1">
         <w:r>
           <w:rPr>
             <w:rStyle w:val="Link"/>
@@ -2742,7 +2742,7 @@
             <w:noProof/>
             <w:webHidden/>
           </w:rPr>
-          <w:instrText xml:space="preserve"> PAGEREF _Toc460834574 \h </w:instrText>
+          <w:instrText xml:space="preserve"> PAGEREF _Toc460841731 \h </w:instrText>
         </w:r>
         <w:r>
           <w:rPr>
@@ -2788,7 +2788,7 @@
           <w:lang w:val="de-DE"/>
         </w:rPr>
       </w:pPr>
-      <w:hyperlink w:anchor="_Toc460834575" w:history="1">
+      <w:hyperlink w:anchor="_Toc460841732" w:history="1">
         <w:r>
           <w:rPr>
             <w:rStyle w:val="Link"/>
@@ -2832,7 +2832,7 @@
             <w:noProof/>
             <w:webHidden/>
           </w:rPr>
-          <w:instrText xml:space="preserve"> PAGEREF _Toc460834575 \h </w:instrText>
+          <w:instrText xml:space="preserve"> PAGEREF _Toc460841732 \h </w:instrText>
         </w:r>
         <w:r>
           <w:rPr>
@@ -2880,7 +2880,7 @@
           <w:lang w:val="de-DE"/>
         </w:rPr>
       </w:pPr>
-      <w:hyperlink w:anchor="_Toc460834576" w:history="1">
+      <w:hyperlink w:anchor="_Toc460841733" w:history="1">
         <w:r>
           <w:rPr>
             <w:rStyle w:val="Link"/>
@@ -2926,7 +2926,7 @@
             <w:noProof/>
             <w:webHidden/>
           </w:rPr>
-          <w:instrText xml:space="preserve"> PAGEREF _Toc460834576 \h </w:instrText>
+          <w:instrText xml:space="preserve"> PAGEREF _Toc460841733 \h </w:instrText>
         </w:r>
         <w:r>
           <w:rPr>
@@ -2974,7 +2974,7 @@
           <w:lang w:val="de-DE"/>
         </w:rPr>
       </w:pPr>
-      <w:hyperlink w:anchor="_Toc460834577" w:history="1">
+      <w:hyperlink w:anchor="_Toc460841734" w:history="1">
         <w:r>
           <w:rPr>
             <w:rStyle w:val="Link"/>
@@ -2999,7 +2999,7 @@
             <w:rStyle w:val="Link"/>
             <w:noProof/>
           </w:rPr>
-          <w:t>Access submission</w:t>
+          <w:t>Submissions - options</w:t>
         </w:r>
         <w:r>
           <w:rPr>
@@ -3020,7 +3020,7 @@
             <w:noProof/>
             <w:webHidden/>
           </w:rPr>
-          <w:instrText xml:space="preserve"> PAGEREF _Toc460834577 \h </w:instrText>
+          <w:instrText xml:space="preserve"> PAGEREF _Toc460841734 \h </w:instrText>
         </w:r>
         <w:r>
           <w:rPr>
@@ -3040,7 +3040,97 @@
             <w:noProof/>
             <w:webHidden/>
           </w:rPr>
-          <w:t>8</w:t>
+          <w:t>10</w:t>
+        </w:r>
+        <w:r>
+          <w:rPr>
+            <w:noProof/>
+            <w:webHidden/>
+          </w:rPr>
+          <w:fldChar w:fldCharType="end"/>
+        </w:r>
+      </w:hyperlink>
+    </w:p>
+    <w:p>
+      <w:pPr>
+        <w:pStyle w:val="Verzeichnis2"/>
+        <w:tabs>
+          <w:tab w:val="left" w:pos="880"/>
+          <w:tab w:val="right" w:leader="dot" w:pos="9287"/>
+        </w:tabs>
+        <w:rPr>
+          <w:rFonts w:eastAsiaTheme="minorEastAsia" w:cstheme="minorBidi"/>
+          <w:smallCaps w:val="0"/>
+          <w:noProof/>
+          <w:szCs w:val="24"/>
+          <w:lang w:val="de-DE"/>
+        </w:rPr>
+      </w:pPr>
+      <w:hyperlink w:anchor="_Toc460841735" w:history="1">
+        <w:r>
+          <w:rPr>
+            <w:rStyle w:val="Link"/>
+            <w:noProof/>
+          </w:rPr>
+          <w:t>3.3</w:t>
+        </w:r>
+        <w:r>
+          <w:rPr>
+            <w:rFonts w:eastAsiaTheme="minorEastAsia" w:cstheme="minorBidi"/>
+            <w:smallCaps w:val="0"/>
+            <w:noProof/>
+            <w:szCs w:val="24"/>
+            <w:lang w:val="de-DE"/>
+          </w:rPr>
+          <w:tab/>
+        </w:r>
+        <w:r>
+          <w:rPr>
+            <w:rStyle w:val="Link"/>
+            <w:noProof/>
+          </w:rPr>
+          <w:t>Reviewer</w:t>
+        </w:r>
+        <w:r>
+          <w:rPr>
+            <w:noProof/>
+            <w:webHidden/>
+          </w:rPr>
+          <w:tab/>
+        </w:r>
+        <w:r>
+          <w:rPr>
+            <w:noProof/>
+            <w:webHidden/>
+          </w:rPr>
+          <w:fldChar w:fldCharType="begin"/>
+        </w:r>
+        <w:r>
+          <w:rPr>
+            <w:noProof/>
+            <w:webHidden/>
+          </w:rPr>
+          <w:instrText xml:space="preserve"> PAGEREF _Toc460841735 \h </w:instrText>
+        </w:r>
+        <w:r>
+          <w:rPr>
+            <w:noProof/>
+            <w:webHidden/>
+          </w:rPr>
+        </w:r>
+        <w:r>
+          <w:rPr>
+            <w:noProof/>
+            <w:webHidden/>
+          </w:rPr>
+          <w:fldChar w:fldCharType="separate"/>
+        </w:r>
+        <w:r>
+          <w:rPr>
+            <w:noProof/>
+            <w:webHidden/>
+          </w:rPr>
+          <w:t>10</w:t>
         </w:r>
         <w:r>
           <w:rPr>
@@ -3068,13 +3158,13 @@
           <w:lang w:val="de-DE"/>
         </w:rPr>
       </w:pPr>
-      <w:hyperlink w:anchor="_Toc460834578" w:history="1">
+      <w:hyperlink w:anchor="_Toc460841736" w:history="1">
         <w:r>
           <w:rPr>
             <w:rStyle w:val="Link"/>
             <w:noProof/>
           </w:rPr>
-          <w:t>3.2.3</w:t>
+          <w:t>3.3.1</w:t>
         </w:r>
         <w:r>
           <w:rPr>
@@ -3093,7 +3183,7 @@
             <w:rStyle w:val="Link"/>
             <w:noProof/>
           </w:rPr>
-          <w:t>Submission manipulation – CRUD</w:t>
+          <w:t>Access assigned submissions</w:t>
         </w:r>
         <w:r>
           <w:rPr>
@@ -3114,7 +3204,7 @@
             <w:noProof/>
             <w:webHidden/>
           </w:rPr>
-          <w:instrText xml:space="preserve"> PAGEREF _Toc460834578 \h </w:instrText>
+          <w:instrText xml:space="preserve"> PAGEREF _Toc460841736 \h </w:instrText>
         </w:r>
         <w:r>
           <w:rPr>
@@ -3134,97 +3224,7 @@
             <w:noProof/>
             <w:webHidden/>
           </w:rPr>
-          <w:t>8</w:t>
-        </w:r>
-        <w:r>
-          <w:rPr>
-            <w:noProof/>
-            <w:webHidden/>
-          </w:rPr>
-          <w:fldChar w:fldCharType="end"/>
-        </w:r>
-      </w:hyperlink>
-    </w:p>
-    <w:p>
-      <w:pPr>
-        <w:pStyle w:val="Verzeichnis2"/>
-        <w:tabs>
-          <w:tab w:val="left" w:pos="880"/>
-          <w:tab w:val="right" w:leader="dot" w:pos="9287"/>
-        </w:tabs>
-        <w:rPr>
-          <w:rFonts w:eastAsiaTheme="minorEastAsia" w:cstheme="minorBidi"/>
-          <w:smallCaps w:val="0"/>
-          <w:noProof/>
-          <w:szCs w:val="24"/>
-          <w:lang w:val="de-DE"/>
-        </w:rPr>
-      </w:pPr>
-      <w:hyperlink w:anchor="_Toc460834579" w:history="1">
-        <w:r>
-          <w:rPr>
-            <w:rStyle w:val="Link"/>
-            <w:noProof/>
-          </w:rPr>
-          <w:t>3.3</w:t>
-        </w:r>
-        <w:r>
-          <w:rPr>
-            <w:rFonts w:eastAsiaTheme="minorEastAsia" w:cstheme="minorBidi"/>
-            <w:smallCaps w:val="0"/>
-            <w:noProof/>
-            <w:szCs w:val="24"/>
-            <w:lang w:val="de-DE"/>
-          </w:rPr>
-          <w:tab/>
-        </w:r>
-        <w:r>
-          <w:rPr>
-            <w:rStyle w:val="Link"/>
-            <w:noProof/>
-          </w:rPr>
-          <w:t>Reviewer</w:t>
-        </w:r>
-        <w:r>
-          <w:rPr>
-            <w:noProof/>
-            <w:webHidden/>
-          </w:rPr>
-          <w:tab/>
-        </w:r>
-        <w:r>
-          <w:rPr>
-            <w:noProof/>
-            <w:webHidden/>
-          </w:rPr>
-          <w:fldChar w:fldCharType="begin"/>
-        </w:r>
-        <w:r>
-          <w:rPr>
-            <w:noProof/>
-            <w:webHidden/>
-          </w:rPr>
-          <w:instrText xml:space="preserve"> PAGEREF _Toc460834579 \h </w:instrText>
-        </w:r>
-        <w:r>
-          <w:rPr>
-            <w:noProof/>
-            <w:webHidden/>
-          </w:rPr>
-        </w:r>
-        <w:r>
-          <w:rPr>
-            <w:noProof/>
-            <w:webHidden/>
-          </w:rPr>
-          <w:fldChar w:fldCharType="separate"/>
-        </w:r>
-        <w:r>
-          <w:rPr>
-            <w:noProof/>
-            <w:webHidden/>
-          </w:rPr>
-          <w:t>8</w:t>
+          <w:t>10</w:t>
         </w:r>
         <w:r>
           <w:rPr>
@@ -3252,13 +3252,13 @@
           <w:lang w:val="de-DE"/>
         </w:rPr>
       </w:pPr>
-      <w:hyperlink w:anchor="_Toc460834580" w:history="1">
+      <w:hyperlink w:anchor="_Toc460841737" w:history="1">
         <w:r>
           <w:rPr>
             <w:rStyle w:val="Link"/>
             <w:noProof/>
           </w:rPr>
-          <w:t>3.3.1</w:t>
+          <w:t>3.3.2</w:t>
         </w:r>
         <w:r>
           <w:rPr>
@@ -3277,7 +3277,7 @@
             <w:rStyle w:val="Link"/>
             <w:noProof/>
           </w:rPr>
-          <w:t>Access assigned submissions</w:t>
+          <w:t>Make a review</w:t>
         </w:r>
         <w:r>
           <w:rPr>
@@ -3298,7 +3298,7 @@
             <w:noProof/>
             <w:webHidden/>
           </w:rPr>
-          <w:instrText xml:space="preserve"> PAGEREF _Toc460834580 \h </w:instrText>
+          <w:instrText xml:space="preserve"> PAGEREF _Toc460841737 \h </w:instrText>
         </w:r>
         <w:r>
           <w:rPr>
@@ -3318,7 +3318,97 @@
             <w:noProof/>
             <w:webHidden/>
           </w:rPr>
-          <w:t>8</w:t>
+          <w:t>10</w:t>
+        </w:r>
+        <w:r>
+          <w:rPr>
+            <w:noProof/>
+            <w:webHidden/>
+          </w:rPr>
+          <w:fldChar w:fldCharType="end"/>
+        </w:r>
+      </w:hyperlink>
+    </w:p>
+    <w:p>
+      <w:pPr>
+        <w:pStyle w:val="Verzeichnis2"/>
+        <w:tabs>
+          <w:tab w:val="left" w:pos="880"/>
+          <w:tab w:val="right" w:leader="dot" w:pos="9287"/>
+        </w:tabs>
+        <w:rPr>
+          <w:rFonts w:eastAsiaTheme="minorEastAsia" w:cstheme="minorBidi"/>
+          <w:smallCaps w:val="0"/>
+          <w:noProof/>
+          <w:szCs w:val="24"/>
+          <w:lang w:val="de-DE"/>
+        </w:rPr>
+      </w:pPr>
+      <w:hyperlink w:anchor="_Toc460841738" w:history="1">
+        <w:r>
+          <w:rPr>
+            <w:rStyle w:val="Link"/>
+            <w:noProof/>
+          </w:rPr>
+          <w:t>3.4</w:t>
+        </w:r>
+        <w:r>
+          <w:rPr>
+            <w:rFonts w:eastAsiaTheme="minorEastAsia" w:cstheme="minorBidi"/>
+            <w:smallCaps w:val="0"/>
+            <w:noProof/>
+            <w:szCs w:val="24"/>
+            <w:lang w:val="de-DE"/>
+          </w:rPr>
+          <w:tab/>
+        </w:r>
+        <w:r>
+          <w:rPr>
+            <w:rStyle w:val="Link"/>
+            <w:noProof/>
+          </w:rPr>
+          <w:t>Chair</w:t>
+        </w:r>
+        <w:r>
+          <w:rPr>
+            <w:noProof/>
+            <w:webHidden/>
+          </w:rPr>
+          <w:tab/>
+        </w:r>
+        <w:r>
+          <w:rPr>
+            <w:noProof/>
+            <w:webHidden/>
+          </w:rPr>
+          <w:fldChar w:fldCharType="begin"/>
+        </w:r>
+        <w:r>
+          <w:rPr>
+            <w:noProof/>
+            <w:webHidden/>
+          </w:rPr>
+          <w:instrText xml:space="preserve"> PAGEREF _Toc460841738 \h </w:instrText>
+        </w:r>
+        <w:r>
+          <w:rPr>
+            <w:noProof/>
+            <w:webHidden/>
+          </w:rPr>
+        </w:r>
+        <w:r>
+          <w:rPr>
+            <w:noProof/>
+            <w:webHidden/>
+          </w:rPr>
+          <w:fldChar w:fldCharType="separate"/>
+        </w:r>
+        <w:r>
+          <w:rPr>
+            <w:noProof/>
+            <w:webHidden/>
+          </w:rPr>
+          <w:t>11</w:t>
         </w:r>
         <w:r>
           <w:rPr>
@@ -3346,13 +3436,13 @@
           <w:lang w:val="de-DE"/>
         </w:rPr>
       </w:pPr>
-      <w:hyperlink w:anchor="_Toc460834581" w:history="1">
+      <w:hyperlink w:anchor="_Toc460841739" w:history="1">
         <w:r>
           <w:rPr>
             <w:rStyle w:val="Link"/>
             <w:noProof/>
           </w:rPr>
-          <w:t>3.3.2</w:t>
+          <w:t>3.4.1</w:t>
         </w:r>
         <w:r>
           <w:rPr>
@@ -3371,7 +3461,7 @@
             <w:rStyle w:val="Link"/>
             <w:noProof/>
           </w:rPr>
-          <w:t>Make a review</w:t>
+          <w:t>Access all submissions</w:t>
         </w:r>
         <w:r>
           <w:rPr>
@@ -3392,7 +3482,7 @@
             <w:noProof/>
             <w:webHidden/>
           </w:rPr>
-          <w:instrText xml:space="preserve"> PAGEREF _Toc460834581 \h </w:instrText>
+          <w:instrText xml:space="preserve"> PAGEREF _Toc460841739 \h </w:instrText>
         </w:r>
         <w:r>
           <w:rPr>
@@ -3412,97 +3502,7 @@
             <w:noProof/>
             <w:webHidden/>
           </w:rPr>
-          <w:t>8</w:t>
-        </w:r>
-        <w:r>
-          <w:rPr>
-            <w:noProof/>
-            <w:webHidden/>
-          </w:rPr>
-          <w:fldChar w:fldCharType="end"/>
-        </w:r>
-      </w:hyperlink>
-    </w:p>
-    <w:p>
-      <w:pPr>
-        <w:pStyle w:val="Verzeichnis2"/>
-        <w:tabs>
-          <w:tab w:val="left" w:pos="880"/>
-          <w:tab w:val="right" w:leader="dot" w:pos="9287"/>
-        </w:tabs>
-        <w:rPr>
-          <w:rFonts w:eastAsiaTheme="minorEastAsia" w:cstheme="minorBidi"/>
-          <w:smallCaps w:val="0"/>
-          <w:noProof/>
-          <w:szCs w:val="24"/>
-          <w:lang w:val="de-DE"/>
-        </w:rPr>
-      </w:pPr>
-      <w:hyperlink w:anchor="_Toc460834582" w:history="1">
-        <w:r>
-          <w:rPr>
-            <w:rStyle w:val="Link"/>
-            <w:noProof/>
-          </w:rPr>
-          <w:t>3.4</w:t>
-        </w:r>
-        <w:r>
-          <w:rPr>
-            <w:rFonts w:eastAsiaTheme="minorEastAsia" w:cstheme="minorBidi"/>
-            <w:smallCaps w:val="0"/>
-            <w:noProof/>
-            <w:szCs w:val="24"/>
-            <w:lang w:val="de-DE"/>
-          </w:rPr>
-          <w:tab/>
-        </w:r>
-        <w:r>
-          <w:rPr>
-            <w:rStyle w:val="Link"/>
-            <w:noProof/>
-          </w:rPr>
-          <w:t>Chair</w:t>
-        </w:r>
-        <w:r>
-          <w:rPr>
-            <w:noProof/>
-            <w:webHidden/>
-          </w:rPr>
-          <w:tab/>
-        </w:r>
-        <w:r>
-          <w:rPr>
-            <w:noProof/>
-            <w:webHidden/>
-          </w:rPr>
-          <w:fldChar w:fldCharType="begin"/>
-        </w:r>
-        <w:r>
-          <w:rPr>
-            <w:noProof/>
-            <w:webHidden/>
-          </w:rPr>
-          <w:instrText xml:space="preserve"> PAGEREF _Toc460834582 \h </w:instrText>
-        </w:r>
-        <w:r>
-          <w:rPr>
-            <w:noProof/>
-            <w:webHidden/>
-          </w:rPr>
-        </w:r>
-        <w:r>
-          <w:rPr>
-            <w:noProof/>
-            <w:webHidden/>
-          </w:rPr>
-          <w:fldChar w:fldCharType="separate"/>
-        </w:r>
-        <w:r>
-          <w:rPr>
-            <w:noProof/>
-            <w:webHidden/>
-          </w:rPr>
-          <w:t>8</w:t>
+          <w:t>11</w:t>
         </w:r>
         <w:r>
           <w:rPr>
@@ -3530,13 +3530,13 @@
           <w:lang w:val="de-DE"/>
         </w:rPr>
       </w:pPr>
-      <w:hyperlink w:anchor="_Toc460834583" w:history="1">
+      <w:hyperlink w:anchor="_Toc460841740" w:history="1">
         <w:r>
           <w:rPr>
             <w:rStyle w:val="Link"/>
             <w:noProof/>
           </w:rPr>
-          <w:t>3.4.1</w:t>
+          <w:t>3.4.2</w:t>
         </w:r>
         <w:r>
           <w:rPr>
@@ -3555,7 +3555,7 @@
             <w:rStyle w:val="Link"/>
             <w:noProof/>
           </w:rPr>
-          <w:t>Access all submissions</w:t>
+          <w:t>Information retrieval: Authors, submissions, reviewers, reviews</w:t>
         </w:r>
         <w:r>
           <w:rPr>
@@ -3576,7 +3576,7 @@
             <w:noProof/>
             <w:webHidden/>
           </w:rPr>
-          <w:instrText xml:space="preserve"> PAGEREF _Toc460834583 \h </w:instrText>
+          <w:instrText xml:space="preserve"> PAGEREF _Toc460841740 \h </w:instrText>
         </w:r>
         <w:r>
           <w:rPr>
@@ -3596,7 +3596,7 @@
             <w:noProof/>
             <w:webHidden/>
           </w:rPr>
-          <w:t>8</w:t>
+          <w:t>11</w:t>
         </w:r>
         <w:r>
           <w:rPr>
@@ -3624,13 +3624,13 @@
           <w:lang w:val="de-DE"/>
         </w:rPr>
       </w:pPr>
-      <w:hyperlink w:anchor="_Toc460834584" w:history="1">
+      <w:hyperlink w:anchor="_Toc460841741" w:history="1">
         <w:r>
           <w:rPr>
             <w:rStyle w:val="Link"/>
             <w:noProof/>
           </w:rPr>
-          <w:t>3.4.2</w:t>
+          <w:t>3.4.3</w:t>
         </w:r>
         <w:r>
           <w:rPr>
@@ -3649,7 +3649,7 @@
             <w:rStyle w:val="Link"/>
             <w:noProof/>
           </w:rPr>
-          <w:t>Information retrieval: Authors, reviewers, reviews</w:t>
+          <w:t>Submission to reviewer assignment</w:t>
         </w:r>
         <w:r>
           <w:rPr>
@@ -3670,7 +3670,7 @@
             <w:noProof/>
             <w:webHidden/>
           </w:rPr>
-          <w:instrText xml:space="preserve"> PAGEREF _Toc460834584 \h </w:instrText>
+          <w:instrText xml:space="preserve"> PAGEREF _Toc460841741 \h </w:instrText>
         </w:r>
         <w:r>
           <w:rPr>
@@ -3690,7 +3690,7 @@
             <w:noProof/>
             <w:webHidden/>
           </w:rPr>
-          <w:t>8</w:t>
+          <w:t>12</w:t>
         </w:r>
         <w:r>
           <w:rPr>
@@ -3718,13 +3718,13 @@
           <w:lang w:val="de-DE"/>
         </w:rPr>
       </w:pPr>
-      <w:hyperlink w:anchor="_Toc460834585" w:history="1">
+      <w:hyperlink w:anchor="_Toc460841742" w:history="1">
         <w:r>
           <w:rPr>
             <w:rStyle w:val="Link"/>
             <w:noProof/>
           </w:rPr>
-          <w:t>3.4.3</w:t>
+          <w:t>3.4.4</w:t>
         </w:r>
         <w:r>
           <w:rPr>
@@ -3743,7 +3743,7 @@
             <w:rStyle w:val="Link"/>
             <w:noProof/>
           </w:rPr>
-          <w:t>Submission to reviewer assignment</w:t>
+          <w:t>Schedule Management</w:t>
         </w:r>
         <w:r>
           <w:rPr>
@@ -3764,7 +3764,7 @@
             <w:noProof/>
             <w:webHidden/>
           </w:rPr>
-          <w:instrText xml:space="preserve"> PAGEREF _Toc460834585 \h </w:instrText>
+          <w:instrText xml:space="preserve"> PAGEREF _Toc460841742 \h </w:instrText>
         </w:r>
         <w:r>
           <w:rPr>
@@ -3784,7 +3784,7 @@
             <w:noProof/>
             <w:webHidden/>
           </w:rPr>
-          <w:t>8</w:t>
+          <w:t>12</w:t>
         </w:r>
         <w:r>
           <w:rPr>
@@ -3812,13 +3812,13 @@
           <w:lang w:val="de-DE"/>
         </w:rPr>
       </w:pPr>
-      <w:hyperlink w:anchor="_Toc460834586" w:history="1">
+      <w:hyperlink w:anchor="_Toc460841743" w:history="1">
         <w:r>
           <w:rPr>
             <w:rStyle w:val="Link"/>
             <w:noProof/>
           </w:rPr>
-          <w:t>3.4.4</w:t>
+          <w:t>3.4.5</w:t>
         </w:r>
         <w:r>
           <w:rPr>
@@ -3837,7 +3837,7 @@
             <w:rStyle w:val="Link"/>
             <w:noProof/>
           </w:rPr>
-          <w:t>Schedule Management</w:t>
+          <w:t>Analytics</w:t>
         </w:r>
         <w:r>
           <w:rPr>
@@ -3858,7 +3858,7 @@
             <w:noProof/>
             <w:webHidden/>
           </w:rPr>
-          <w:instrText xml:space="preserve"> PAGEREF _Toc460834586 \h </w:instrText>
+          <w:instrText xml:space="preserve"> PAGEREF _Toc460841743 \h </w:instrText>
         </w:r>
         <w:r>
           <w:rPr>
@@ -3878,101 +3878,7 @@
             <w:noProof/>
             <w:webHidden/>
           </w:rPr>
-          <w:t>8</w:t>
-        </w:r>
-        <w:r>
-          <w:rPr>
-            <w:noProof/>
-            <w:webHidden/>
-          </w:rPr>
-          <w:fldChar w:fldCharType="end"/>
-        </w:r>
-      </w:hyperlink>
-    </w:p>
-    <w:p>
-      <w:pPr>
-        <w:pStyle w:val="Verzeichnis3"/>
-        <w:tabs>
-          <w:tab w:val="left" w:pos="1100"/>
-          <w:tab w:val="right" w:leader="dot" w:pos="9287"/>
-        </w:tabs>
-        <w:rPr>
-          <w:rFonts w:eastAsiaTheme="minorEastAsia" w:cstheme="minorBidi"/>
-          <w:i w:val="0"/>
-          <w:iCs w:val="0"/>
-          <w:noProof/>
-          <w:sz w:val="24"/>
-          <w:szCs w:val="24"/>
-          <w:lang w:val="de-DE"/>
-        </w:rPr>
-      </w:pPr>
-      <w:hyperlink w:anchor="_Toc460834587" w:history="1">
-        <w:r>
-          <w:rPr>
-            <w:rStyle w:val="Link"/>
-            <w:noProof/>
-          </w:rPr>
-          <w:t>3.4.5</w:t>
-        </w:r>
-        <w:r>
-          <w:rPr>
-            <w:rFonts w:eastAsiaTheme="minorEastAsia" w:cstheme="minorBidi"/>
-            <w:i w:val="0"/>
-            <w:iCs w:val="0"/>
-            <w:noProof/>
-            <w:sz w:val="24"/>
-            <w:szCs w:val="24"/>
-            <w:lang w:val="de-DE"/>
-          </w:rPr>
-          <w:tab/>
-        </w:r>
-        <w:r>
-          <w:rPr>
-            <w:rStyle w:val="Link"/>
-            <w:noProof/>
-          </w:rPr>
-          <w:t>Analytics</w:t>
-        </w:r>
-        <w:r>
-          <w:rPr>
-            <w:noProof/>
-            <w:webHidden/>
-          </w:rPr>
-          <w:tab/>
-        </w:r>
-        <w:r>
-          <w:rPr>
-            <w:noProof/>
-            <w:webHidden/>
-          </w:rPr>
-          <w:fldChar w:fldCharType="begin"/>
-        </w:r>
-        <w:r>
-          <w:rPr>
-            <w:noProof/>
-            <w:webHidden/>
-          </w:rPr>
-          <w:instrText xml:space="preserve"> PAGEREF _Toc460834587 \h </w:instrText>
-        </w:r>
-        <w:r>
-          <w:rPr>
-            <w:noProof/>
-            <w:webHidden/>
-          </w:rPr>
-        </w:r>
-        <w:r>
-          <w:rPr>
-            <w:noProof/>
-            <w:webHidden/>
-          </w:rPr>
-          <w:fldChar w:fldCharType="separate"/>
-        </w:r>
-        <w:r>
-          <w:rPr>
-            <w:noProof/>
-            <w:webHidden/>
-          </w:rPr>
-          <w:t>8</w:t>
+          <w:t>12</w:t>
         </w:r>
         <w:r>
           <w:rPr>
@@ -4007,7 +3913,7 @@
       <w:pPr>
         <w:pStyle w:val="berschrift1"/>
       </w:pPr>
-      <w:bookmarkStart w:id="9" w:name="_Toc460834560"/>
+      <w:bookmarkStart w:id="9" w:name="_Toc460841717"/>
       <w:r>
         <w:lastRenderedPageBreak/>
         <w:t>Introduction</w:t>
@@ -4134,7 +4040,7 @@
       <w:pPr>
         <w:pStyle w:val="berschrift2"/>
       </w:pPr>
-      <w:bookmarkStart w:id="10" w:name="_Toc460834561"/>
+      <w:bookmarkStart w:id="10" w:name="_Toc460841718"/>
       <w:r>
         <w:t>Stack</w:t>
       </w:r>
@@ -4193,7 +4099,7 @@
       <w:pPr>
         <w:pStyle w:val="berschrift2"/>
       </w:pPr>
-      <w:bookmarkStart w:id="11" w:name="_Toc460834562"/>
+      <w:bookmarkStart w:id="11" w:name="_Toc460841719"/>
       <w:r>
         <w:t>Development Process</w:t>
       </w:r>
@@ -4340,7 +4246,7 @@
       <w:pPr>
         <w:pStyle w:val="berschrift1"/>
       </w:pPr>
-      <w:bookmarkStart w:id="12" w:name="_Toc460834563"/>
+      <w:bookmarkStart w:id="12" w:name="_Toc460841720"/>
       <w:r>
         <w:lastRenderedPageBreak/>
         <w:t>General technical setting</w:t>
@@ -4543,7 +4449,7 @@
       <w:pPr>
         <w:pStyle w:val="berschrift2"/>
       </w:pPr>
-      <w:bookmarkStart w:id="13" w:name="_Toc460834564"/>
+      <w:bookmarkStart w:id="13" w:name="_Toc460841721"/>
       <w:r>
         <w:t>Client/a</w:t>
       </w:r>
@@ -4831,7 +4737,7 @@
       <w:pPr>
         <w:pStyle w:val="berschrift3"/>
       </w:pPr>
-      <w:bookmarkStart w:id="14" w:name="_Toc460834565"/>
+      <w:bookmarkStart w:id="14" w:name="_Toc460841722"/>
       <w:r>
         <w:t>A</w:t>
       </w:r>
@@ -4980,7 +4886,7 @@
       <w:pPr>
         <w:pStyle w:val="berschrift3"/>
       </w:pPr>
-      <w:bookmarkStart w:id="15" w:name="_Toc460834566"/>
+      <w:bookmarkStart w:id="15" w:name="_Toc460841723"/>
       <w:r>
         <w:t>A</w:t>
       </w:r>
@@ -5132,7 +5038,7 @@
       <w:pPr>
         <w:pStyle w:val="berschrift3"/>
       </w:pPr>
-      <w:bookmarkStart w:id="16" w:name="_Toc460834567"/>
+      <w:bookmarkStart w:id="16" w:name="_Toc460841724"/>
       <w:r>
         <w:t>C</w:t>
       </w:r>
@@ -5262,7 +5168,7 @@
       <w:pPr>
         <w:pStyle w:val="berschrift3"/>
       </w:pPr>
-      <w:bookmarkStart w:id="17" w:name="_Toc460834568"/>
+      <w:bookmarkStart w:id="17" w:name="_Toc460841725"/>
       <w:r>
         <w:t>M</w:t>
       </w:r>
@@ -5396,7 +5302,7 @@
       <w:pPr>
         <w:pStyle w:val="berschrift3"/>
       </w:pPr>
-      <w:bookmarkStart w:id="18" w:name="_Toc460834569"/>
+      <w:bookmarkStart w:id="18" w:name="_Toc460841726"/>
       <w:r>
         <w:t>R</w:t>
       </w:r>
@@ -5544,7 +5450,7 @@
       <w:pPr>
         <w:pStyle w:val="berschrift3"/>
       </w:pPr>
-      <w:bookmarkStart w:id="19" w:name="_Toc460834570"/>
+      <w:bookmarkStart w:id="19" w:name="_Toc460841727"/>
       <w:r>
         <w:lastRenderedPageBreak/>
         <w:t>S</w:t>
@@ -5713,7 +5619,7 @@
       <w:pPr>
         <w:pStyle w:val="berschrift1"/>
       </w:pPr>
-      <w:bookmarkStart w:id="20" w:name="_Toc460834571"/>
+      <w:bookmarkStart w:id="20" w:name="_Toc460841728"/>
       <w:r>
         <w:lastRenderedPageBreak/>
         <w:t xml:space="preserve">User Guide - </w:t>
@@ -5733,7 +5639,7 @@
       <w:pPr>
         <w:pStyle w:val="berschrift2"/>
       </w:pPr>
-      <w:bookmarkStart w:id="21" w:name="_Toc460834572"/>
+      <w:bookmarkStart w:id="21" w:name="_Toc460841729"/>
       <w:r>
         <w:t>General functionalities</w:t>
       </w:r>
@@ -5743,7 +5649,7 @@
       <w:pPr>
         <w:pStyle w:val="berschrift3"/>
       </w:pPr>
-      <w:bookmarkStart w:id="22" w:name="_Toc460834573"/>
+      <w:bookmarkStart w:id="22" w:name="_Toc460841730"/>
       <w:r>
         <w:t>Registration</w:t>
       </w:r>
@@ -5857,7 +5763,7 @@
       <w:pPr>
         <w:pStyle w:val="berschrift3"/>
       </w:pPr>
-      <w:bookmarkStart w:id="23" w:name="_Toc460834574"/>
+      <w:bookmarkStart w:id="23" w:name="_Toc460841731"/>
       <w:r>
         <w:lastRenderedPageBreak/>
         <w:t>Log-in</w:t>
@@ -5930,7 +5836,7 @@
       <w:pPr>
         <w:pStyle w:val="berschrift2"/>
       </w:pPr>
-      <w:bookmarkStart w:id="24" w:name="_Toc460834575"/>
+      <w:bookmarkStart w:id="24" w:name="_Toc460841732"/>
       <w:r>
         <w:t>Author</w:t>
       </w:r>
@@ -5953,7 +5859,7 @@
       <w:pPr>
         <w:pStyle w:val="berschrift3"/>
       </w:pPr>
-      <w:bookmarkStart w:id="25" w:name="_Toc460834576"/>
+      <w:bookmarkStart w:id="25" w:name="_Toc460841733"/>
       <w:r>
         <w:t>Create submission</w:t>
       </w:r>
@@ -6241,9 +6147,11 @@
       <w:pPr>
         <w:pStyle w:val="berschrift3"/>
       </w:pPr>
+      <w:bookmarkStart w:id="26" w:name="_Toc460841734"/>
       <w:r>
         <w:t>Submissions - options</w:t>
       </w:r>
+      <w:bookmarkEnd w:id="26"/>
     </w:p>
     <w:p>
       <w:r>
@@ -6524,8 +6432,6 @@
       <w:r>
         <w:t xml:space="preserve">By clicking this </w:t>
       </w:r>
-      <w:bookmarkStart w:id="26" w:name="_GoBack"/>
-      <w:bookmarkEnd w:id="26"/>
       <w:r>
         <w:t>button,</w:t>
       </w:r>
@@ -6557,7 +6463,7 @@
       <w:pPr>
         <w:pStyle w:val="berschrift2"/>
       </w:pPr>
-      <w:bookmarkStart w:id="27" w:name="_Toc460834579"/>
+      <w:bookmarkStart w:id="27" w:name="_Toc460841735"/>
       <w:r>
         <w:t>Reviewer</w:t>
       </w:r>
@@ -6567,7 +6473,7 @@
       <w:pPr>
         <w:pStyle w:val="berschrift3"/>
       </w:pPr>
-      <w:bookmarkStart w:id="28" w:name="_Toc460834580"/>
+      <w:bookmarkStart w:id="28" w:name="_Toc460841736"/>
       <w:r>
         <w:t>Access assigned submissions</w:t>
       </w:r>
@@ -6577,7 +6483,7 @@
       <w:pPr>
         <w:pStyle w:val="berschrift3"/>
       </w:pPr>
-      <w:bookmarkStart w:id="29" w:name="_Toc460834581"/>
+      <w:bookmarkStart w:id="29" w:name="_Toc460841737"/>
       <w:r>
         <w:t>Make a review</w:t>
       </w:r>
@@ -6585,39 +6491,264 @@
     </w:p>
     <w:p>
       <w:pPr>
+        <w:spacing w:line="240" w:lineRule="auto"/>
+        <w:jc w:val="left"/>
+        <w:rPr>
+          <w:rFonts w:asciiTheme="minorHAnsi" w:hAnsiTheme="minorHAnsi"/>
+          <w:b/>
+          <w:szCs w:val="20"/>
+        </w:rPr>
+      </w:pPr>
+      <w:r>
+        <w:br w:type="page"/>
+      </w:r>
+    </w:p>
+    <w:p>
+      <w:pPr>
         <w:pStyle w:val="berschrift2"/>
       </w:pPr>
-      <w:bookmarkStart w:id="30" w:name="_Toc460834582"/>
-      <w:r>
+      <w:bookmarkStart w:id="30" w:name="_Toc460841738"/>
+      <w:r>
+        <w:lastRenderedPageBreak/>
         <w:t>Chair</w:t>
       </w:r>
       <w:bookmarkEnd w:id="30"/>
     </w:p>
     <w:p>
+      <w:r>
+        <w:t>The chair is similar to an admin on this platform.</w:t>
+      </w:r>
+      <w:r>
+        <w:t xml:space="preserve"> He mainly administrates authors and reviewers.</w:t>
+      </w:r>
+    </w:p>
+    <w:p>
       <w:pPr>
         <w:pStyle w:val="berschrift3"/>
       </w:pPr>
-      <w:bookmarkStart w:id="31" w:name="_Toc460834583"/>
+      <w:bookmarkStart w:id="31" w:name="_Toc460841739"/>
       <w:r>
         <w:t>Access all submissions</w:t>
       </w:r>
       <w:bookmarkEnd w:id="31"/>
     </w:p>
     <w:p>
+      <w:r>
+        <w:t>On the view after login the chair is able to see all submissions. He can also check the status of each submission and their creation date</w:t>
+      </w:r>
+    </w:p>
+    <w:p>
+      <w:r>
+        <w:drawing>
+          <wp:anchor distT="0" distB="0" distL="114300" distR="114300" simplePos="0" relativeHeight="251685888" behindDoc="0" locked="0" layoutInCell="1" allowOverlap="1" wp14:anchorId="70371E8D" wp14:editId="5CCED44E">
+            <wp:simplePos x="0" y="0"/>
+            <wp:positionH relativeFrom="column">
+              <wp:posOffset>-1905</wp:posOffset>
+            </wp:positionH>
+            <wp:positionV relativeFrom="paragraph">
+              <wp:posOffset>245110</wp:posOffset>
+            </wp:positionV>
+            <wp:extent cx="5903595" cy="3726180"/>
+            <wp:effectExtent l="0" t="0" r="0" b="7620"/>
+            <wp:wrapTopAndBottom/>
+            <wp:docPr id="24" name="Bild 24"/>
+            <wp:cNvGraphicFramePr>
+              <a:graphicFrameLocks xmlns:a="http://schemas.openxmlformats.org/drawingml/2006/main" noChangeAspect="1"/>
+            </wp:cNvGraphicFramePr>
+            <a:graphic xmlns:a="http://schemas.openxmlformats.org/drawingml/2006/main">
+              <a:graphicData uri="http://schemas.openxmlformats.org/drawingml/2006/picture">
+                <pic:pic xmlns:pic="http://schemas.openxmlformats.org/drawingml/2006/picture">
+                  <pic:nvPicPr>
+                    <pic:cNvPr id="1" name=""/>
+                    <pic:cNvPicPr/>
+                  </pic:nvPicPr>
+                  <pic:blipFill>
+                    <a:blip r:embed="rId21" cstate="print">
+                      <a:extLst>
+                        <a:ext uri="{28A0092B-C50C-407E-A947-70E740481C1C}">
+                          <a14:useLocalDpi xmlns:a14="http://schemas.microsoft.com/office/drawing/2010/main" val="0"/>
+                        </a:ext>
+                      </a:extLst>
+                    </a:blip>
+                    <a:stretch>
+                      <a:fillRect/>
+                    </a:stretch>
+                  </pic:blipFill>
+                  <pic:spPr>
+                    <a:xfrm>
+                      <a:off x="0" y="0"/>
+                      <a:ext cx="5903595" cy="3726180"/>
+                    </a:xfrm>
+                    <a:prstGeom prst="rect">
+                      <a:avLst/>
+                    </a:prstGeom>
+                  </pic:spPr>
+                </pic:pic>
+              </a:graphicData>
+            </a:graphic>
+            <wp14:sizeRelH relativeFrom="page">
+              <wp14:pctWidth>0</wp14:pctWidth>
+            </wp14:sizeRelH>
+            <wp14:sizeRelV relativeFrom="page">
+              <wp14:pctHeight>0</wp14:pctHeight>
+            </wp14:sizeRelV>
+          </wp:anchor>
+        </w:drawing>
+      </w:r>
+    </w:p>
+    <w:p>
       <w:pPr>
         <w:pStyle w:val="berschrift3"/>
       </w:pPr>
-      <w:bookmarkStart w:id="32" w:name="_Toc460834584"/>
-      <w:r>
-        <w:t>Information retrieval: Authors, reviewers, reviews</w:t>
+      <w:bookmarkStart w:id="32" w:name="_Toc460841740"/>
+      <w:r>
+        <w:t xml:space="preserve">Information retrieval: Authors, </w:t>
+      </w:r>
+      <w:r>
+        <w:t xml:space="preserve">submissions, </w:t>
+      </w:r>
+      <w:r>
+        <w:t>reviewers, reviews</w:t>
       </w:r>
       <w:bookmarkEnd w:id="32"/>
     </w:p>
     <w:p>
+      <w:r>
+        <w:drawing>
+          <wp:anchor distT="0" distB="0" distL="114300" distR="114300" simplePos="0" relativeHeight="251686912" behindDoc="0" locked="0" layoutInCell="1" allowOverlap="1" wp14:anchorId="3079C6CA" wp14:editId="7473BF04">
+            <wp:simplePos x="0" y="0"/>
+            <wp:positionH relativeFrom="column">
+              <wp:posOffset>-37465</wp:posOffset>
+            </wp:positionH>
+            <wp:positionV relativeFrom="paragraph">
+              <wp:posOffset>801370</wp:posOffset>
+            </wp:positionV>
+            <wp:extent cx="5903595" cy="2795905"/>
+            <wp:effectExtent l="0" t="0" r="0" b="0"/>
+            <wp:wrapTopAndBottom/>
+            <wp:docPr id="25" name="Bild 25"/>
+            <wp:cNvGraphicFramePr>
+              <a:graphicFrameLocks xmlns:a="http://schemas.openxmlformats.org/drawingml/2006/main" noChangeAspect="1"/>
+            </wp:cNvGraphicFramePr>
+            <a:graphic xmlns:a="http://schemas.openxmlformats.org/drawingml/2006/main">
+              <a:graphicData uri="http://schemas.openxmlformats.org/drawingml/2006/picture">
+                <pic:pic xmlns:pic="http://schemas.openxmlformats.org/drawingml/2006/picture">
+                  <pic:nvPicPr>
+                    <pic:cNvPr id="1" name=""/>
+                    <pic:cNvPicPr/>
+                  </pic:nvPicPr>
+                  <pic:blipFill>
+                    <a:blip r:embed="rId22" cstate="print">
+                      <a:extLst>
+                        <a:ext uri="{28A0092B-C50C-407E-A947-70E740481C1C}">
+                          <a14:useLocalDpi xmlns:a14="http://schemas.microsoft.com/office/drawing/2010/main" val="0"/>
+                        </a:ext>
+                      </a:extLst>
+                    </a:blip>
+                    <a:stretch>
+                      <a:fillRect/>
+                    </a:stretch>
+                  </pic:blipFill>
+                  <pic:spPr>
+                    <a:xfrm>
+                      <a:off x="0" y="0"/>
+                      <a:ext cx="5903595" cy="2795905"/>
+                    </a:xfrm>
+                    <a:prstGeom prst="rect">
+                      <a:avLst/>
+                    </a:prstGeom>
+                  </pic:spPr>
+                </pic:pic>
+              </a:graphicData>
+            </a:graphic>
+            <wp14:sizeRelH relativeFrom="page">
+              <wp14:pctWidth>0</wp14:pctWidth>
+            </wp14:sizeRelH>
+            <wp14:sizeRelV relativeFrom="page">
+              <wp14:pctHeight>0</wp14:pctHeight>
+            </wp14:sizeRelV>
+          </wp:anchor>
+        </w:drawing>
+      </w:r>
+      <w:r>
+        <w:t xml:space="preserve">To get information about all users displayed, click in the top-navigation on the tab “Users”. </w:t>
+      </w:r>
+    </w:p>
+    <w:p>
+      <w:r>
+        <w:t>The application will then display all registered users with further information. The chair has also the option to delete specific users.</w:t>
+      </w:r>
+    </w:p>
+    <w:p/>
+    <w:p>
+      <w:r>
+        <w:lastRenderedPageBreak/>
+        <w:drawing>
+          <wp:anchor distT="0" distB="0" distL="114300" distR="114300" simplePos="0" relativeHeight="251687936" behindDoc="0" locked="0" layoutInCell="1" allowOverlap="1" wp14:anchorId="7BBF3AE5" wp14:editId="5D63394B">
+            <wp:simplePos x="0" y="0"/>
+            <wp:positionH relativeFrom="column">
+              <wp:posOffset>-3810</wp:posOffset>
+            </wp:positionH>
+            <wp:positionV relativeFrom="paragraph">
+              <wp:posOffset>414655</wp:posOffset>
+            </wp:positionV>
+            <wp:extent cx="5903595" cy="3186430"/>
+            <wp:effectExtent l="0" t="0" r="0" b="0"/>
+            <wp:wrapTopAndBottom/>
+            <wp:docPr id="26" name="Bild 26"/>
+            <wp:cNvGraphicFramePr>
+              <a:graphicFrameLocks xmlns:a="http://schemas.openxmlformats.org/drawingml/2006/main" noChangeAspect="1"/>
+            </wp:cNvGraphicFramePr>
+            <a:graphic xmlns:a="http://schemas.openxmlformats.org/drawingml/2006/main">
+              <a:graphicData uri="http://schemas.openxmlformats.org/drawingml/2006/picture">
+                <pic:pic xmlns:pic="http://schemas.openxmlformats.org/drawingml/2006/picture">
+                  <pic:nvPicPr>
+                    <pic:cNvPr id="1" name=""/>
+                    <pic:cNvPicPr/>
+                  </pic:nvPicPr>
+                  <pic:blipFill>
+                    <a:blip r:embed="rId23" cstate="print">
+                      <a:extLst>
+                        <a:ext uri="{28A0092B-C50C-407E-A947-70E740481C1C}">
+                          <a14:useLocalDpi xmlns:a14="http://schemas.microsoft.com/office/drawing/2010/main" val="0"/>
+                        </a:ext>
+                      </a:extLst>
+                    </a:blip>
+                    <a:stretch>
+                      <a:fillRect/>
+                    </a:stretch>
+                  </pic:blipFill>
+                  <pic:spPr>
+                    <a:xfrm>
+                      <a:off x="0" y="0"/>
+                      <a:ext cx="5903595" cy="3186430"/>
+                    </a:xfrm>
+                    <a:prstGeom prst="rect">
+                      <a:avLst/>
+                    </a:prstGeom>
+                  </pic:spPr>
+                </pic:pic>
+              </a:graphicData>
+            </a:graphic>
+            <wp14:sizeRelH relativeFrom="page">
+              <wp14:pctWidth>0</wp14:pctWidth>
+            </wp14:sizeRelH>
+            <wp14:sizeRelV relativeFrom="page">
+              <wp14:pctHeight>0</wp14:pctHeight>
+            </wp14:sizeRelV>
+          </wp:anchor>
+        </w:drawing>
+      </w:r>
+      <w:r>
+        <w:t>To get information about submissions click the tab “Submissions” in the top-navigation. You will then see following:</w:t>
+      </w:r>
+    </w:p>
+    <w:p/>
+    <w:p>
       <w:pPr>
         <w:pStyle w:val="berschrift3"/>
       </w:pPr>
-      <w:bookmarkStart w:id="33" w:name="_Toc460834585"/>
+      <w:bookmarkStart w:id="33" w:name="_Toc460841741"/>
       <w:r>
         <w:t>Submission to reviewer assignment</w:t>
       </w:r>
@@ -6625,23 +6756,171 @@
     </w:p>
     <w:p>
       <w:pPr>
+        <w:ind w:left="708"/>
+      </w:pPr>
+      <w:r>
+        <w:drawing>
+          <wp:anchor distT="0" distB="0" distL="114300" distR="114300" simplePos="0" relativeHeight="251688960" behindDoc="0" locked="0" layoutInCell="1" allowOverlap="1" wp14:anchorId="15D268A7" wp14:editId="79C8EF31">
+            <wp:simplePos x="0" y="0"/>
+            <wp:positionH relativeFrom="column">
+              <wp:posOffset>66675</wp:posOffset>
+            </wp:positionH>
+            <wp:positionV relativeFrom="paragraph">
+              <wp:posOffset>112395</wp:posOffset>
+            </wp:positionV>
+            <wp:extent cx="254000" cy="266700"/>
+            <wp:effectExtent l="0" t="0" r="0" b="12700"/>
+            <wp:wrapNone/>
+            <wp:docPr id="28" name="Bild 28"/>
+            <wp:cNvGraphicFramePr>
+              <a:graphicFrameLocks xmlns:a="http://schemas.openxmlformats.org/drawingml/2006/main" noChangeAspect="1"/>
+            </wp:cNvGraphicFramePr>
+            <a:graphic xmlns:a="http://schemas.openxmlformats.org/drawingml/2006/main">
+              <a:graphicData uri="http://schemas.openxmlformats.org/drawingml/2006/picture">
+                <pic:pic xmlns:pic="http://schemas.openxmlformats.org/drawingml/2006/picture">
+                  <pic:nvPicPr>
+                    <pic:cNvPr id="1" name=""/>
+                    <pic:cNvPicPr/>
+                  </pic:nvPicPr>
+                  <pic:blipFill>
+                    <a:blip r:embed="rId24">
+                      <a:extLst>
+                        <a:ext uri="{28A0092B-C50C-407E-A947-70E740481C1C}">
+                          <a14:useLocalDpi xmlns:a14="http://schemas.microsoft.com/office/drawing/2010/main" val="0"/>
+                        </a:ext>
+                      </a:extLst>
+                    </a:blip>
+                    <a:stretch>
+                      <a:fillRect/>
+                    </a:stretch>
+                  </pic:blipFill>
+                  <pic:spPr>
+                    <a:xfrm>
+                      <a:off x="0" y="0"/>
+                      <a:ext cx="254000" cy="266700"/>
+                    </a:xfrm>
+                    <a:prstGeom prst="rect">
+                      <a:avLst/>
+                    </a:prstGeom>
+                  </pic:spPr>
+                </pic:pic>
+              </a:graphicData>
+            </a:graphic>
+            <wp14:sizeRelH relativeFrom="page">
+              <wp14:pctWidth>0</wp14:pctWidth>
+            </wp14:sizeRelH>
+            <wp14:sizeRelV relativeFrom="page">
+              <wp14:pctHeight>0</wp14:pctHeight>
+            </wp14:sizeRelV>
+          </wp:anchor>
+        </w:drawing>
+      </w:r>
+    </w:p>
+    <w:p>
+      <w:pPr>
+        <w:ind w:left="708"/>
+      </w:pPr>
+      <w:r>
+        <w:t>To assign a submission to a reviewer the chair has to click this button.</w:t>
+      </w:r>
+    </w:p>
+    <w:p>
+      <w:r>
+        <w:drawing>
+          <wp:anchor distT="0" distB="0" distL="114300" distR="114300" simplePos="0" relativeHeight="251689984" behindDoc="0" locked="0" layoutInCell="1" allowOverlap="1" wp14:anchorId="2DDE683F" wp14:editId="1F265A0E">
+            <wp:simplePos x="0" y="0"/>
+            <wp:positionH relativeFrom="column">
+              <wp:posOffset>-1270</wp:posOffset>
+            </wp:positionH>
+            <wp:positionV relativeFrom="paragraph">
+              <wp:posOffset>413385</wp:posOffset>
+            </wp:positionV>
+            <wp:extent cx="5245200" cy="3438000"/>
+            <wp:effectExtent l="0" t="0" r="0" b="0"/>
+            <wp:wrapTopAndBottom/>
+            <wp:docPr id="29" name="Bild 29"/>
+            <wp:cNvGraphicFramePr>
+              <a:graphicFrameLocks xmlns:a="http://schemas.openxmlformats.org/drawingml/2006/main" noChangeAspect="1"/>
+            </wp:cNvGraphicFramePr>
+            <a:graphic xmlns:a="http://schemas.openxmlformats.org/drawingml/2006/main">
+              <a:graphicData uri="http://schemas.openxmlformats.org/drawingml/2006/picture">
+                <pic:pic xmlns:pic="http://schemas.openxmlformats.org/drawingml/2006/picture">
+                  <pic:nvPicPr>
+                    <pic:cNvPr id="1" name=""/>
+                    <pic:cNvPicPr/>
+                  </pic:nvPicPr>
+                  <pic:blipFill>
+                    <a:blip r:embed="rId25" cstate="print">
+                      <a:extLst>
+                        <a:ext uri="{28A0092B-C50C-407E-A947-70E740481C1C}">
+                          <a14:useLocalDpi xmlns:a14="http://schemas.microsoft.com/office/drawing/2010/main" val="0"/>
+                        </a:ext>
+                      </a:extLst>
+                    </a:blip>
+                    <a:stretch>
+                      <a:fillRect/>
+                    </a:stretch>
+                  </pic:blipFill>
+                  <pic:spPr>
+                    <a:xfrm>
+                      <a:off x="0" y="0"/>
+                      <a:ext cx="5245200" cy="3438000"/>
+                    </a:xfrm>
+                    <a:prstGeom prst="rect">
+                      <a:avLst/>
+                    </a:prstGeom>
+                  </pic:spPr>
+                </pic:pic>
+              </a:graphicData>
+            </a:graphic>
+            <wp14:sizeRelH relativeFrom="page">
+              <wp14:pctWidth>0</wp14:pctWidth>
+            </wp14:sizeRelH>
+            <wp14:sizeRelV relativeFrom="page">
+              <wp14:pctHeight>0</wp14:pctHeight>
+            </wp14:sizeRelV>
+          </wp:anchor>
+        </w:drawing>
+      </w:r>
+      <w:r>
+        <w:t xml:space="preserve">You will then be directed to a view where it is possible to add users to the list of reviewers for a </w:t>
+      </w:r>
+      <w:bookmarkStart w:id="34" w:name="_GoBack"/>
+      <w:r>
+        <w:t>specific submission:</w:t>
+      </w:r>
+    </w:p>
+    <w:bookmarkEnd w:id="34"/>
+    <w:p>
+      <w:r>
+        <w:t>By clicking the “+”-button the chair can assign user as reviewers for the chosen submission.</w:t>
+      </w:r>
+    </w:p>
+    <w:p>
+      <w:r>
+        <w:lastRenderedPageBreak/>
+        <w:tab/>
+      </w:r>
+    </w:p>
+    <w:p>
+      <w:pPr>
         <w:pStyle w:val="berschrift3"/>
       </w:pPr>
-      <w:bookmarkStart w:id="34" w:name="_Toc460834586"/>
+      <w:bookmarkStart w:id="35" w:name="_Toc460841742"/>
       <w:r>
         <w:t>Schedule Management</w:t>
       </w:r>
-      <w:bookmarkEnd w:id="34"/>
+      <w:bookmarkEnd w:id="35"/>
     </w:p>
     <w:p>
       <w:pPr>
         <w:pStyle w:val="berschrift3"/>
       </w:pPr>
-      <w:bookmarkStart w:id="35" w:name="_Toc460834587"/>
+      <w:bookmarkStart w:id="36" w:name="_Toc460841743"/>
       <w:r>
         <w:t>Analytics</w:t>
       </w:r>
-      <w:bookmarkEnd w:id="35"/>
+      <w:bookmarkEnd w:id="36"/>
     </w:p>
     <w:p/>
     <w:p/>
@@ -7170,8 +7449,8 @@
       <w:bookmarkEnd w:id="0"/>
     </w:p>
     <w:sectPr>
-      <w:headerReference w:type="default" r:id="rId21"/>
-      <w:footerReference w:type="default" r:id="rId22"/>
+      <w:headerReference w:type="default" r:id="rId26"/>
+      <w:footerReference w:type="default" r:id="rId27"/>
       <w:pgSz w:w="11906" w:h="16838" w:code="9"/>
       <w:pgMar w:top="1440" w:right="1191" w:bottom="2007" w:left="1418" w:header="709" w:footer="1134" w:gutter="0"/>
       <w:pgNumType w:start="1"/>
@@ -7271,7 +7550,7 @@
         <w:sz w:val="18"/>
         <w:szCs w:val="18"/>
       </w:rPr>
-      <w:t>7</w:t>
+      <w:t>12</w:t>
     </w:r>
     <w:r>
       <w:rPr>
@@ -7576,7 +7855,7 @@
         <v:path o:extrusionok="f" gradientshapeok="t" o:connecttype="rect"/>
         <o:lock v:ext="edit" aspectratio="t"/>
       </v:shapetype>
-      <v:shape id="_x0000_i1032" type="#_x0000_t75" style="width:15pt;height:15pt" o:bullet="t">
+      <v:shape id="_x0000_i1043" type="#_x0000_t75" style="width:15pt;height:15pt" o:bullet="t">
         <v:imagedata r:id="rId1" o:title="/var/folders/kr/53hkfk450s7140pb07z33bfw0000gn/T/com.microsoft.Word/Word Work File L_84242144"/>
       </v:shape>
     </w:pict>
@@ -11604,7 +11883,7 @@
 </file>
 
 <file path=customXml/itemProps1.xml><?xml version="1.0" encoding="utf-8"?>
-<ds:datastoreItem xmlns:ds="http://schemas.openxmlformats.org/officeDocument/2006/customXml" ds:itemID="{E36E27A7-CD28-1F43-BE1C-57E526E5CAB4}">
+<ds:datastoreItem xmlns:ds="http://schemas.openxmlformats.org/officeDocument/2006/customXml" ds:itemID="{B2E7E70F-0B91-854F-91A0-5B9664989B8F}">
   <ds:schemaRefs>
     <ds:schemaRef ds:uri="http://schemas.openxmlformats.org/officeDocument/2006/bibliography"/>
   </ds:schemaRefs>

</xml_diff>

<commit_message>
erm was missing, added it
</commit_message>
<xml_diff>
--- a/concept/TECHDOKU.docx
+++ b/concept/TECHDOKU.docx
@@ -19,6 +19,7 @@
           <w:docPartUnique/>
         </w:docPartObj>
       </w:sdtPr>
+      <w:sdtEndPr/>
       <w:sdtContent>
         <w:p>
           <w:r>
@@ -169,7 +170,7 @@
             <mc:AlternateContent>
               <mc:Choice Requires="wps">
                 <w:drawing>
-                  <wp:anchor distT="0" distB="0" distL="114300" distR="114300" simplePos="0" relativeHeight="251662336" behindDoc="0" locked="0" layoutInCell="1" allowOverlap="1" wp14:anchorId="36967DCA" wp14:editId="466477BD">
+                  <wp:anchor distT="0" distB="0" distL="114300" distR="114300" simplePos="0" relativeHeight="251662336" behindDoc="0" locked="0" layoutInCell="1" allowOverlap="1" wp14:anchorId="36967DCA" wp14:editId="0C0B7136">
                     <wp:simplePos x="0" y="0"/>
                     <wp:positionH relativeFrom="column">
                       <wp:posOffset>-278765</wp:posOffset>
@@ -178,7 +179,7 @@
                       <wp:posOffset>3175</wp:posOffset>
                     </wp:positionV>
                     <wp:extent cx="6886575" cy="942975"/>
-                    <wp:effectExtent l="0" t="0" r="9525" b="9525"/>
+                    <wp:effectExtent l="0" t="0" r="0" b="0"/>
                     <wp:wrapNone/>
                     <wp:docPr id="17" name="Textfeld 17"/>
                     <wp:cNvGraphicFramePr>
@@ -229,34 +230,14 @@
                                     <w:szCs w:val="56"/>
                                   </w:rPr>
                                 </w:pPr>
-                                <w:proofErr w:type="spellStart"/>
                                 <w:r>
                                   <w:rPr>
                                     <w:rFonts w:ascii="Calibri" w:hAnsi="Calibri" w:cs="Calibri"/>
                                     <w:sz w:val="56"/>
                                     <w:szCs w:val="56"/>
                                   </w:rPr>
-                                  <w:t>Technische</w:t>
+                                  <w:t>Technical Documentation</w:t>
                                 </w:r>
-                                <w:proofErr w:type="spellEnd"/>
-                                <w:r>
-                                  <w:rPr>
-                                    <w:rFonts w:ascii="Calibri" w:hAnsi="Calibri" w:cs="Calibri"/>
-                                    <w:sz w:val="56"/>
-                                    <w:szCs w:val="56"/>
-                                  </w:rPr>
-                                  <w:t xml:space="preserve"> </w:t>
-                                </w:r>
-                                <w:proofErr w:type="spellStart"/>
-                                <w:r>
-                                  <w:rPr>
-                                    <w:rFonts w:ascii="Calibri" w:hAnsi="Calibri" w:cs="Calibri"/>
-                                    <w:sz w:val="56"/>
-                                    <w:szCs w:val="56"/>
-                                  </w:rPr>
-                                  <w:t>Dokumentation</w:t>
-                                </w:r>
-                                <w:proofErr w:type="spellEnd"/>
                               </w:p>
                             </w:txbxContent>
                           </wps:txbx>
@@ -294,34 +275,14 @@
                               <w:szCs w:val="56"/>
                             </w:rPr>
                           </w:pPr>
-                          <w:proofErr w:type="spellStart"/>
                           <w:r>
                             <w:rPr>
                               <w:rFonts w:ascii="Calibri" w:hAnsi="Calibri" w:cs="Calibri"/>
                               <w:sz w:val="56"/>
                               <w:szCs w:val="56"/>
                             </w:rPr>
-                            <w:t>Technische</w:t>
+                            <w:t>Technical Documentation</w:t>
                           </w:r>
-                          <w:proofErr w:type="spellEnd"/>
-                          <w:r>
-                            <w:rPr>
-                              <w:rFonts w:ascii="Calibri" w:hAnsi="Calibri" w:cs="Calibri"/>
-                              <w:sz w:val="56"/>
-                              <w:szCs w:val="56"/>
-                            </w:rPr>
-                            <w:t xml:space="preserve"> </w:t>
-                          </w:r>
-                          <w:proofErr w:type="spellStart"/>
-                          <w:r>
-                            <w:rPr>
-                              <w:rFonts w:ascii="Calibri" w:hAnsi="Calibri" w:cs="Calibri"/>
-                              <w:sz w:val="56"/>
-                              <w:szCs w:val="56"/>
-                            </w:rPr>
-                            <w:t>Dokumentation</w:t>
-                          </w:r>
-                          <w:proofErr w:type="spellEnd"/>
                         </w:p>
                       </w:txbxContent>
                     </v:textbox>
@@ -1038,6 +999,14 @@
                                     <w:szCs w:val="28"/>
                                   </w:rPr>
                                 </w:pPr>
+                                <w:r>
+                                  <w:rPr>
+                                    <w:rFonts w:ascii="Calibri" w:hAnsi="Calibri" w:cs="Calibri"/>
+                                    <w:sz w:val="28"/>
+                                    <w:szCs w:val="28"/>
+                                  </w:rPr>
+                                  <w:t xml:space="preserve">Viet </w:t>
+                                </w:r>
                                 <w:proofErr w:type="spellStart"/>
                                 <w:r>
                                   <w:rPr>
@@ -1054,8 +1023,70 @@
                                     <w:sz w:val="28"/>
                                     <w:szCs w:val="28"/>
                                   </w:rPr>
-                                  <w:t>, Johannes, Thomas</w:t>
+                                  <w:t xml:space="preserve"> </w:t>
                                 </w:r>
+                                <w:proofErr w:type="spellStart"/>
+                                <w:r>
+                                  <w:rPr>
+                                    <w:rFonts w:ascii="Calibri" w:hAnsi="Calibri" w:cs="Calibri"/>
+                                    <w:sz w:val="28"/>
+                                    <w:szCs w:val="28"/>
+                                  </w:rPr>
+                                  <w:t>Dinh</w:t>
+                                </w:r>
+                                <w:proofErr w:type="spellEnd"/>
+                                <w:r>
+                                  <w:rPr>
+                                    <w:rFonts w:ascii="Calibri" w:hAnsi="Calibri" w:cs="Calibri"/>
+                                    <w:sz w:val="28"/>
+                                    <w:szCs w:val="28"/>
+                                  </w:rPr>
+                                  <w:t>, Johannes</w:t>
+                                </w:r>
+                                <w:r>
+                                  <w:rPr>
+                                    <w:rFonts w:ascii="Calibri" w:hAnsi="Calibri" w:cs="Calibri"/>
+                                    <w:sz w:val="28"/>
+                                    <w:szCs w:val="28"/>
+                                  </w:rPr>
+                                  <w:t xml:space="preserve"> </w:t>
+                                </w:r>
+                                <w:proofErr w:type="spellStart"/>
+                                <w:r>
+                                  <w:rPr>
+                                    <w:rFonts w:ascii="Calibri" w:hAnsi="Calibri" w:cs="Calibri"/>
+                                    <w:sz w:val="28"/>
+                                    <w:szCs w:val="28"/>
+                                  </w:rPr>
+                                  <w:t>Klumpe</w:t>
+                                </w:r>
+                                <w:proofErr w:type="spellEnd"/>
+                                <w:r>
+                                  <w:rPr>
+                                    <w:rFonts w:ascii="Calibri" w:hAnsi="Calibri" w:cs="Calibri"/>
+                                    <w:sz w:val="28"/>
+                                    <w:szCs w:val="28"/>
+                                  </w:rPr>
+                                  <w:t>, Thomas</w:t>
+                                </w:r>
+                                <w:r>
+                                  <w:rPr>
+                                    <w:rFonts w:ascii="Calibri" w:hAnsi="Calibri" w:cs="Calibri"/>
+                                    <w:sz w:val="28"/>
+                                    <w:szCs w:val="28"/>
+                                  </w:rPr>
+                                  <w:t xml:space="preserve"> </w:t>
+                                </w:r>
+                                <w:proofErr w:type="spellStart"/>
+                                <w:r>
+                                  <w:rPr>
+                                    <w:rFonts w:ascii="Calibri" w:hAnsi="Calibri" w:cs="Calibri"/>
+                                    <w:sz w:val="28"/>
+                                    <w:szCs w:val="28"/>
+                                  </w:rPr>
+                                  <w:t>Maciejewski</w:t>
+                                </w:r>
+                                <w:proofErr w:type="spellEnd"/>
                               </w:p>
                               <w:p>
                                 <w:pPr>
@@ -1110,18 +1141,8 @@
                                     <w:sz w:val="28"/>
                                     <w:szCs w:val="28"/>
                                   </w:rPr>
-                                  <w:t xml:space="preserve">Darmstadt, </w:t>
+                                  <w:t>Darmstadt, 08.09.2016</w:t>
                                 </w:r>
-                                <w:proofErr w:type="spellStart"/>
-                                <w:r>
-                                  <w:rPr>
-                                    <w:rFonts w:ascii="Calibri" w:hAnsi="Calibri" w:cs="Calibri"/>
-                                    <w:sz w:val="28"/>
-                                    <w:szCs w:val="28"/>
-                                  </w:rPr>
-                                  <w:t>Abgabedatum</w:t>
-                                </w:r>
-                                <w:proofErr w:type="spellEnd"/>
                               </w:p>
                             </w:txbxContent>
                           </wps:txbx>
@@ -1243,6 +1264,14 @@
                               <w:szCs w:val="28"/>
                             </w:rPr>
                           </w:pPr>
+                          <w:r>
+                            <w:rPr>
+                              <w:rFonts w:ascii="Calibri" w:hAnsi="Calibri" w:cs="Calibri"/>
+                              <w:sz w:val="28"/>
+                              <w:szCs w:val="28"/>
+                            </w:rPr>
+                            <w:t xml:space="preserve">Viet </w:t>
+                          </w:r>
                           <w:proofErr w:type="spellStart"/>
                           <w:r>
                             <w:rPr>
@@ -1259,8 +1288,70 @@
                               <w:sz w:val="28"/>
                               <w:szCs w:val="28"/>
                             </w:rPr>
-                            <w:t>, Johannes, Thomas</w:t>
+                            <w:t xml:space="preserve"> </w:t>
                           </w:r>
+                          <w:proofErr w:type="spellStart"/>
+                          <w:r>
+                            <w:rPr>
+                              <w:rFonts w:ascii="Calibri" w:hAnsi="Calibri" w:cs="Calibri"/>
+                              <w:sz w:val="28"/>
+                              <w:szCs w:val="28"/>
+                            </w:rPr>
+                            <w:t>Dinh</w:t>
+                          </w:r>
+                          <w:proofErr w:type="spellEnd"/>
+                          <w:r>
+                            <w:rPr>
+                              <w:rFonts w:ascii="Calibri" w:hAnsi="Calibri" w:cs="Calibri"/>
+                              <w:sz w:val="28"/>
+                              <w:szCs w:val="28"/>
+                            </w:rPr>
+                            <w:t>, Johannes</w:t>
+                          </w:r>
+                          <w:r>
+                            <w:rPr>
+                              <w:rFonts w:ascii="Calibri" w:hAnsi="Calibri" w:cs="Calibri"/>
+                              <w:sz w:val="28"/>
+                              <w:szCs w:val="28"/>
+                            </w:rPr>
+                            <w:t xml:space="preserve"> </w:t>
+                          </w:r>
+                          <w:proofErr w:type="spellStart"/>
+                          <w:r>
+                            <w:rPr>
+                              <w:rFonts w:ascii="Calibri" w:hAnsi="Calibri" w:cs="Calibri"/>
+                              <w:sz w:val="28"/>
+                              <w:szCs w:val="28"/>
+                            </w:rPr>
+                            <w:t>Klumpe</w:t>
+                          </w:r>
+                          <w:proofErr w:type="spellEnd"/>
+                          <w:r>
+                            <w:rPr>
+                              <w:rFonts w:ascii="Calibri" w:hAnsi="Calibri" w:cs="Calibri"/>
+                              <w:sz w:val="28"/>
+                              <w:szCs w:val="28"/>
+                            </w:rPr>
+                            <w:t>, Thomas</w:t>
+                          </w:r>
+                          <w:r>
+                            <w:rPr>
+                              <w:rFonts w:ascii="Calibri" w:hAnsi="Calibri" w:cs="Calibri"/>
+                              <w:sz w:val="28"/>
+                              <w:szCs w:val="28"/>
+                            </w:rPr>
+                            <w:t xml:space="preserve"> </w:t>
+                          </w:r>
+                          <w:proofErr w:type="spellStart"/>
+                          <w:r>
+                            <w:rPr>
+                              <w:rFonts w:ascii="Calibri" w:hAnsi="Calibri" w:cs="Calibri"/>
+                              <w:sz w:val="28"/>
+                              <w:szCs w:val="28"/>
+                            </w:rPr>
+                            <w:t>Maciejewski</w:t>
+                          </w:r>
+                          <w:proofErr w:type="spellEnd"/>
                         </w:p>
                         <w:p>
                           <w:pPr>
@@ -1315,18 +1406,8 @@
                               <w:sz w:val="28"/>
                               <w:szCs w:val="28"/>
                             </w:rPr>
-                            <w:t xml:space="preserve">Darmstadt, </w:t>
+                            <w:t>Darmstadt, 08.09.2016</w:t>
                           </w:r>
-                          <w:proofErr w:type="spellStart"/>
-                          <w:r>
-                            <w:rPr>
-                              <w:rFonts w:ascii="Calibri" w:hAnsi="Calibri" w:cs="Calibri"/>
-                              <w:sz w:val="28"/>
-                              <w:szCs w:val="28"/>
-                            </w:rPr>
-                            <w:t>Abgabedatum</w:t>
-                          </w:r>
-                          <w:proofErr w:type="spellEnd"/>
                         </w:p>
                       </w:txbxContent>
                     </v:textbox>
@@ -1352,6 +1433,8 @@
       </w:r>
       <w:proofErr w:type="spellEnd"/>
     </w:p>
+    <w:bookmarkStart w:id="9" w:name="_GoBack"/>
+    <w:bookmarkEnd w:id="9"/>
     <w:p>
       <w:pPr>
         <w:pStyle w:val="Verzeichnis1"/>
@@ -1391,7 +1474,7 @@
         </w:rPr>
         <w:fldChar w:fldCharType="separate"/>
       </w:r>
-      <w:hyperlink w:anchor="_Toc460841717" w:history="1">
+      <w:hyperlink w:anchor="_Toc460918037" w:history="1">
         <w:r>
           <w:rPr>
             <w:rStyle w:val="Link"/>
@@ -1438,7 +1521,7 @@
             <w:noProof/>
             <w:webHidden/>
           </w:rPr>
-          <w:instrText xml:space="preserve"> PAGEREF _Toc460841717 \h </w:instrText>
+          <w:instrText xml:space="preserve"> PAGEREF _Toc460918037 \h </w:instrText>
         </w:r>
         <w:r>
           <w:rPr>
@@ -1484,7 +1567,7 @@
           <w:lang w:val="de-DE"/>
         </w:rPr>
       </w:pPr>
-      <w:hyperlink w:anchor="_Toc460841718" w:history="1">
+      <w:hyperlink w:anchor="_Toc460918038" w:history="1">
         <w:r>
           <w:rPr>
             <w:rStyle w:val="Link"/>
@@ -1528,7 +1611,7 @@
             <w:noProof/>
             <w:webHidden/>
           </w:rPr>
-          <w:instrText xml:space="preserve"> PAGEREF _Toc460841718 \h </w:instrText>
+          <w:instrText xml:space="preserve"> PAGEREF _Toc460918038 \h </w:instrText>
         </w:r>
         <w:r>
           <w:rPr>
@@ -1574,7 +1657,7 @@
           <w:lang w:val="de-DE"/>
         </w:rPr>
       </w:pPr>
-      <w:hyperlink w:anchor="_Toc460841719" w:history="1">
+      <w:hyperlink w:anchor="_Toc460918039" w:history="1">
         <w:r>
           <w:rPr>
             <w:rStyle w:val="Link"/>
@@ -1618,7 +1701,7 @@
             <w:noProof/>
             <w:webHidden/>
           </w:rPr>
-          <w:instrText xml:space="preserve"> PAGEREF _Toc460841719 \h </w:instrText>
+          <w:instrText xml:space="preserve"> PAGEREF _Toc460918039 \h </w:instrText>
         </w:r>
         <w:r>
           <w:rPr>
@@ -1667,7 +1750,7 @@
           <w:lang w:val="de-DE"/>
         </w:rPr>
       </w:pPr>
-      <w:hyperlink w:anchor="_Toc460841720" w:history="1">
+      <w:hyperlink w:anchor="_Toc460918040" w:history="1">
         <w:r>
           <w:rPr>
             <w:rStyle w:val="Link"/>
@@ -1714,7 +1797,7 @@
             <w:noProof/>
             <w:webHidden/>
           </w:rPr>
-          <w:instrText xml:space="preserve"> PAGEREF _Toc460841720 \h </w:instrText>
+          <w:instrText xml:space="preserve"> PAGEREF _Toc460918040 \h </w:instrText>
         </w:r>
         <w:r>
           <w:rPr>
@@ -1760,7 +1843,7 @@
           <w:lang w:val="de-DE"/>
         </w:rPr>
       </w:pPr>
-      <w:hyperlink w:anchor="_Toc460841721" w:history="1">
+      <w:hyperlink w:anchor="_Toc460918041" w:history="1">
         <w:r>
           <w:rPr>
             <w:rStyle w:val="Link"/>
@@ -1782,6 +1865,97 @@
           <w:rPr>
             <w:rStyle w:val="Link"/>
             <w:noProof/>
+            <w:lang w:val="de-DE"/>
+          </w:rPr>
+          <w:t>Entity Relationship Model</w:t>
+        </w:r>
+        <w:r>
+          <w:rPr>
+            <w:noProof/>
+            <w:webHidden/>
+          </w:rPr>
+          <w:tab/>
+        </w:r>
+        <w:r>
+          <w:rPr>
+            <w:noProof/>
+            <w:webHidden/>
+          </w:rPr>
+          <w:fldChar w:fldCharType="begin"/>
+        </w:r>
+        <w:r>
+          <w:rPr>
+            <w:noProof/>
+            <w:webHidden/>
+          </w:rPr>
+          <w:instrText xml:space="preserve"> PAGEREF _Toc460918041 \h </w:instrText>
+        </w:r>
+        <w:r>
+          <w:rPr>
+            <w:noProof/>
+            <w:webHidden/>
+          </w:rPr>
+        </w:r>
+        <w:r>
+          <w:rPr>
+            <w:noProof/>
+            <w:webHidden/>
+          </w:rPr>
+          <w:fldChar w:fldCharType="separate"/>
+        </w:r>
+        <w:r>
+          <w:rPr>
+            <w:noProof/>
+            <w:webHidden/>
+          </w:rPr>
+          <w:t>4</w:t>
+        </w:r>
+        <w:r>
+          <w:rPr>
+            <w:noProof/>
+            <w:webHidden/>
+          </w:rPr>
+          <w:fldChar w:fldCharType="end"/>
+        </w:r>
+      </w:hyperlink>
+    </w:p>
+    <w:p>
+      <w:pPr>
+        <w:pStyle w:val="Verzeichnis2"/>
+        <w:tabs>
+          <w:tab w:val="left" w:pos="880"/>
+          <w:tab w:val="right" w:leader="dot" w:pos="9287"/>
+        </w:tabs>
+        <w:rPr>
+          <w:rFonts w:eastAsiaTheme="minorEastAsia" w:cstheme="minorBidi"/>
+          <w:smallCaps w:val="0"/>
+          <w:noProof/>
+          <w:szCs w:val="24"/>
+          <w:lang w:val="de-DE"/>
+        </w:rPr>
+      </w:pPr>
+      <w:hyperlink w:anchor="_Toc460918042" w:history="1">
+        <w:r>
+          <w:rPr>
+            <w:rStyle w:val="Link"/>
+            <w:noProof/>
+          </w:rPr>
+          <w:t>2.2</w:t>
+        </w:r>
+        <w:r>
+          <w:rPr>
+            <w:rFonts w:eastAsiaTheme="minorEastAsia" w:cstheme="minorBidi"/>
+            <w:smallCaps w:val="0"/>
+            <w:noProof/>
+            <w:szCs w:val="24"/>
+            <w:lang w:val="de-DE"/>
+          </w:rPr>
+          <w:tab/>
+        </w:r>
+        <w:r>
+          <w:rPr>
+            <w:rStyle w:val="Link"/>
+            <w:noProof/>
           </w:rPr>
           <w:t>Client/app</w:t>
         </w:r>
@@ -1804,7 +1978,7 @@
             <w:noProof/>
             <w:webHidden/>
           </w:rPr>
-          <w:instrText xml:space="preserve"> PAGEREF _Toc460841721 \h </w:instrText>
+          <w:instrText xml:space="preserve"> PAGEREF _Toc460918042 \h </w:instrText>
         </w:r>
         <w:r>
           <w:rPr>
@@ -1824,7 +1998,7 @@
             <w:noProof/>
             <w:webHidden/>
           </w:rPr>
-          <w:t>4</w:t>
+          <w:t>5</w:t>
         </w:r>
         <w:r>
           <w:rPr>
@@ -1852,13 +2026,13 @@
           <w:lang w:val="de-DE"/>
         </w:rPr>
       </w:pPr>
-      <w:hyperlink w:anchor="_Toc460841722" w:history="1">
+      <w:hyperlink w:anchor="_Toc460918043" w:history="1">
         <w:r>
           <w:rPr>
             <w:rStyle w:val="Link"/>
             <w:noProof/>
           </w:rPr>
-          <w:t>2.1.1</w:t>
+          <w:t>2.2.1</w:t>
         </w:r>
         <w:r>
           <w:rPr>
@@ -1898,7 +2072,7 @@
             <w:noProof/>
             <w:webHidden/>
           </w:rPr>
-          <w:instrText xml:space="preserve"> PAGEREF _Toc460841722 \h </w:instrText>
+          <w:instrText xml:space="preserve"> PAGEREF _Toc460918043 \h </w:instrText>
         </w:r>
         <w:r>
           <w:rPr>
@@ -1918,7 +2092,7 @@
             <w:noProof/>
             <w:webHidden/>
           </w:rPr>
-          <w:t>4</w:t>
+          <w:t>5</w:t>
         </w:r>
         <w:r>
           <w:rPr>
@@ -1946,13 +2120,13 @@
           <w:lang w:val="de-DE"/>
         </w:rPr>
       </w:pPr>
-      <w:hyperlink w:anchor="_Toc460841723" w:history="1">
+      <w:hyperlink w:anchor="_Toc460918044" w:history="1">
         <w:r>
           <w:rPr>
             <w:rStyle w:val="Link"/>
             <w:noProof/>
           </w:rPr>
-          <w:t>2.1.2</w:t>
+          <w:t>2.2.2</w:t>
         </w:r>
         <w:r>
           <w:rPr>
@@ -1992,7 +2166,7 @@
             <w:noProof/>
             <w:webHidden/>
           </w:rPr>
-          <w:instrText xml:space="preserve"> PAGEREF _Toc460841723 \h </w:instrText>
+          <w:instrText xml:space="preserve"> PAGEREF _Toc460918044 \h </w:instrText>
         </w:r>
         <w:r>
           <w:rPr>
@@ -2012,7 +2186,7 @@
             <w:noProof/>
             <w:webHidden/>
           </w:rPr>
-          <w:t>4</w:t>
+          <w:t>5</w:t>
         </w:r>
         <w:r>
           <w:rPr>
@@ -2040,13 +2214,13 @@
           <w:lang w:val="de-DE"/>
         </w:rPr>
       </w:pPr>
-      <w:hyperlink w:anchor="_Toc460841724" w:history="1">
+      <w:hyperlink w:anchor="_Toc460918045" w:history="1">
         <w:r>
           <w:rPr>
             <w:rStyle w:val="Link"/>
             <w:noProof/>
           </w:rPr>
-          <w:t>2.1.3</w:t>
+          <w:t>2.2.3</w:t>
         </w:r>
         <w:r>
           <w:rPr>
@@ -2086,7 +2260,7 @@
             <w:noProof/>
             <w:webHidden/>
           </w:rPr>
-          <w:instrText xml:space="preserve"> PAGEREF _Toc460841724 \h </w:instrText>
+          <w:instrText xml:space="preserve"> PAGEREF _Toc460918045 \h </w:instrText>
         </w:r>
         <w:r>
           <w:rPr>
@@ -2134,13 +2308,13 @@
           <w:lang w:val="de-DE"/>
         </w:rPr>
       </w:pPr>
-      <w:hyperlink w:anchor="_Toc460841725" w:history="1">
+      <w:hyperlink w:anchor="_Toc460918046" w:history="1">
         <w:r>
           <w:rPr>
             <w:rStyle w:val="Link"/>
             <w:noProof/>
           </w:rPr>
-          <w:t>2.1.4</w:t>
+          <w:t>2.2.4</w:t>
         </w:r>
         <w:r>
           <w:rPr>
@@ -2180,7 +2354,7 @@
             <w:noProof/>
             <w:webHidden/>
           </w:rPr>
-          <w:instrText xml:space="preserve"> PAGEREF _Toc460841725 \h </w:instrText>
+          <w:instrText xml:space="preserve"> PAGEREF _Toc460918046 \h </w:instrText>
         </w:r>
         <w:r>
           <w:rPr>
@@ -2200,7 +2374,7 @@
             <w:noProof/>
             <w:webHidden/>
           </w:rPr>
-          <w:t>5</w:t>
+          <w:t>6</w:t>
         </w:r>
         <w:r>
           <w:rPr>
@@ -2228,13 +2402,13 @@
           <w:lang w:val="de-DE"/>
         </w:rPr>
       </w:pPr>
-      <w:hyperlink w:anchor="_Toc460841726" w:history="1">
+      <w:hyperlink w:anchor="_Toc460918047" w:history="1">
         <w:r>
           <w:rPr>
             <w:rStyle w:val="Link"/>
             <w:noProof/>
           </w:rPr>
-          <w:t>2.1.5</w:t>
+          <w:t>2.2.5</w:t>
         </w:r>
         <w:r>
           <w:rPr>
@@ -2274,7 +2448,7 @@
             <w:noProof/>
             <w:webHidden/>
           </w:rPr>
-          <w:instrText xml:space="preserve"> PAGEREF _Toc460841726 \h </w:instrText>
+          <w:instrText xml:space="preserve"> PAGEREF _Toc460918047 \h </w:instrText>
         </w:r>
         <w:r>
           <w:rPr>
@@ -2294,7 +2468,7 @@
             <w:noProof/>
             <w:webHidden/>
           </w:rPr>
-          <w:t>5</w:t>
+          <w:t>6</w:t>
         </w:r>
         <w:r>
           <w:rPr>
@@ -2322,13 +2496,13 @@
           <w:lang w:val="de-DE"/>
         </w:rPr>
       </w:pPr>
-      <w:hyperlink w:anchor="_Toc460841727" w:history="1">
+      <w:hyperlink w:anchor="_Toc460918048" w:history="1">
         <w:r>
           <w:rPr>
             <w:rStyle w:val="Link"/>
             <w:noProof/>
           </w:rPr>
-          <w:t>2.1.6</w:t>
+          <w:t>2.2.6</w:t>
         </w:r>
         <w:r>
           <w:rPr>
@@ -2368,7 +2542,7 @@
             <w:noProof/>
             <w:webHidden/>
           </w:rPr>
-          <w:instrText xml:space="preserve"> PAGEREF _Toc460841727 \h </w:instrText>
+          <w:instrText xml:space="preserve"> PAGEREF _Toc460918048 \h </w:instrText>
         </w:r>
         <w:r>
           <w:rPr>
@@ -2417,7 +2591,7 @@
           <w:lang w:val="de-DE"/>
         </w:rPr>
       </w:pPr>
-      <w:hyperlink w:anchor="_Toc460841728" w:history="1">
+      <w:hyperlink w:anchor="_Toc460918049" w:history="1">
         <w:r>
           <w:rPr>
             <w:rStyle w:val="Link"/>
@@ -2464,7 +2638,7 @@
             <w:noProof/>
             <w:webHidden/>
           </w:rPr>
-          <w:instrText xml:space="preserve"> PAGEREF _Toc460841728 \h </w:instrText>
+          <w:instrText xml:space="preserve"> PAGEREF _Toc460918049 \h </w:instrText>
         </w:r>
         <w:r>
           <w:rPr>
@@ -2510,7 +2684,7 @@
           <w:lang w:val="de-DE"/>
         </w:rPr>
       </w:pPr>
-      <w:hyperlink w:anchor="_Toc460841729" w:history="1">
+      <w:hyperlink w:anchor="_Toc460918050" w:history="1">
         <w:r>
           <w:rPr>
             <w:rStyle w:val="Link"/>
@@ -2554,7 +2728,7 @@
             <w:noProof/>
             <w:webHidden/>
           </w:rPr>
-          <w:instrText xml:space="preserve"> PAGEREF _Toc460841729 \h </w:instrText>
+          <w:instrText xml:space="preserve"> PAGEREF _Toc460918050 \h </w:instrText>
         </w:r>
         <w:r>
           <w:rPr>
@@ -2602,7 +2776,7 @@
           <w:lang w:val="de-DE"/>
         </w:rPr>
       </w:pPr>
-      <w:hyperlink w:anchor="_Toc460841730" w:history="1">
+      <w:hyperlink w:anchor="_Toc460918051" w:history="1">
         <w:r>
           <w:rPr>
             <w:rStyle w:val="Link"/>
@@ -2648,7 +2822,7 @@
             <w:noProof/>
             <w:webHidden/>
           </w:rPr>
-          <w:instrText xml:space="preserve"> PAGEREF _Toc460841730 \h </w:instrText>
+          <w:instrText xml:space="preserve"> PAGEREF _Toc460918051 \h </w:instrText>
         </w:r>
         <w:r>
           <w:rPr>
@@ -2696,7 +2870,7 @@
           <w:lang w:val="de-DE"/>
         </w:rPr>
       </w:pPr>
-      <w:hyperlink w:anchor="_Toc460841731" w:history="1">
+      <w:hyperlink w:anchor="_Toc460918052" w:history="1">
         <w:r>
           <w:rPr>
             <w:rStyle w:val="Link"/>
@@ -2742,7 +2916,7 @@
             <w:noProof/>
             <w:webHidden/>
           </w:rPr>
-          <w:instrText xml:space="preserve"> PAGEREF _Toc460841731 \h </w:instrText>
+          <w:instrText xml:space="preserve"> PAGEREF _Toc460918052 \h </w:instrText>
         </w:r>
         <w:r>
           <w:rPr>
@@ -2788,7 +2962,7 @@
           <w:lang w:val="de-DE"/>
         </w:rPr>
       </w:pPr>
-      <w:hyperlink w:anchor="_Toc460841732" w:history="1">
+      <w:hyperlink w:anchor="_Toc460918053" w:history="1">
         <w:r>
           <w:rPr>
             <w:rStyle w:val="Link"/>
@@ -2832,7 +3006,7 @@
             <w:noProof/>
             <w:webHidden/>
           </w:rPr>
-          <w:instrText xml:space="preserve"> PAGEREF _Toc460841732 \h </w:instrText>
+          <w:instrText xml:space="preserve"> PAGEREF _Toc460918053 \h </w:instrText>
         </w:r>
         <w:r>
           <w:rPr>
@@ -2880,7 +3054,7 @@
           <w:lang w:val="de-DE"/>
         </w:rPr>
       </w:pPr>
-      <w:hyperlink w:anchor="_Toc460841733" w:history="1">
+      <w:hyperlink w:anchor="_Toc460918054" w:history="1">
         <w:r>
           <w:rPr>
             <w:rStyle w:val="Link"/>
@@ -2926,7 +3100,7 @@
             <w:noProof/>
             <w:webHidden/>
           </w:rPr>
-          <w:instrText xml:space="preserve"> PAGEREF _Toc460841733 \h </w:instrText>
+          <w:instrText xml:space="preserve"> PAGEREF _Toc460918054 \h </w:instrText>
         </w:r>
         <w:r>
           <w:rPr>
@@ -2974,7 +3148,7 @@
           <w:lang w:val="de-DE"/>
         </w:rPr>
       </w:pPr>
-      <w:hyperlink w:anchor="_Toc460841734" w:history="1">
+      <w:hyperlink w:anchor="_Toc460918055" w:history="1">
         <w:r>
           <w:rPr>
             <w:rStyle w:val="Link"/>
@@ -3020,7 +3194,7 @@
             <w:noProof/>
             <w:webHidden/>
           </w:rPr>
-          <w:instrText xml:space="preserve"> PAGEREF _Toc460841734 \h </w:instrText>
+          <w:instrText xml:space="preserve"> PAGEREF _Toc460918055 \h </w:instrText>
         </w:r>
         <w:r>
           <w:rPr>
@@ -3066,7 +3240,7 @@
           <w:lang w:val="de-DE"/>
         </w:rPr>
       </w:pPr>
-      <w:hyperlink w:anchor="_Toc460841735" w:history="1">
+      <w:hyperlink w:anchor="_Toc460918056" w:history="1">
         <w:r>
           <w:rPr>
             <w:rStyle w:val="Link"/>
@@ -3110,7 +3284,7 @@
             <w:noProof/>
             <w:webHidden/>
           </w:rPr>
-          <w:instrText xml:space="preserve"> PAGEREF _Toc460841735 \h </w:instrText>
+          <w:instrText xml:space="preserve"> PAGEREF _Toc460918056 \h </w:instrText>
         </w:r>
         <w:r>
           <w:rPr>
@@ -3158,7 +3332,7 @@
           <w:lang w:val="de-DE"/>
         </w:rPr>
       </w:pPr>
-      <w:hyperlink w:anchor="_Toc460841736" w:history="1">
+      <w:hyperlink w:anchor="_Toc460918057" w:history="1">
         <w:r>
           <w:rPr>
             <w:rStyle w:val="Link"/>
@@ -3204,7 +3378,7 @@
             <w:noProof/>
             <w:webHidden/>
           </w:rPr>
-          <w:instrText xml:space="preserve"> PAGEREF _Toc460841736 \h </w:instrText>
+          <w:instrText xml:space="preserve"> PAGEREF _Toc460918057 \h </w:instrText>
         </w:r>
         <w:r>
           <w:rPr>
@@ -3252,7 +3426,7 @@
           <w:lang w:val="de-DE"/>
         </w:rPr>
       </w:pPr>
-      <w:hyperlink w:anchor="_Toc460841737" w:history="1">
+      <w:hyperlink w:anchor="_Toc460918058" w:history="1">
         <w:r>
           <w:rPr>
             <w:rStyle w:val="Link"/>
@@ -3298,7 +3472,7 @@
             <w:noProof/>
             <w:webHidden/>
           </w:rPr>
-          <w:instrText xml:space="preserve"> PAGEREF _Toc460841737 \h </w:instrText>
+          <w:instrText xml:space="preserve"> PAGEREF _Toc460918058 \h </w:instrText>
         </w:r>
         <w:r>
           <w:rPr>
@@ -3344,7 +3518,7 @@
           <w:lang w:val="de-DE"/>
         </w:rPr>
       </w:pPr>
-      <w:hyperlink w:anchor="_Toc460841738" w:history="1">
+      <w:hyperlink w:anchor="_Toc460918059" w:history="1">
         <w:r>
           <w:rPr>
             <w:rStyle w:val="Link"/>
@@ -3388,7 +3562,7 @@
             <w:noProof/>
             <w:webHidden/>
           </w:rPr>
-          <w:instrText xml:space="preserve"> PAGEREF _Toc460841738 \h </w:instrText>
+          <w:instrText xml:space="preserve"> PAGEREF _Toc460918059 \h </w:instrText>
         </w:r>
         <w:r>
           <w:rPr>
@@ -3436,7 +3610,7 @@
           <w:lang w:val="de-DE"/>
         </w:rPr>
       </w:pPr>
-      <w:hyperlink w:anchor="_Toc460841739" w:history="1">
+      <w:hyperlink w:anchor="_Toc460918060" w:history="1">
         <w:r>
           <w:rPr>
             <w:rStyle w:val="Link"/>
@@ -3482,7 +3656,7 @@
             <w:noProof/>
             <w:webHidden/>
           </w:rPr>
-          <w:instrText xml:space="preserve"> PAGEREF _Toc460841739 \h </w:instrText>
+          <w:instrText xml:space="preserve"> PAGEREF _Toc460918060 \h </w:instrText>
         </w:r>
         <w:r>
           <w:rPr>
@@ -3530,7 +3704,7 @@
           <w:lang w:val="de-DE"/>
         </w:rPr>
       </w:pPr>
-      <w:hyperlink w:anchor="_Toc460841740" w:history="1">
+      <w:hyperlink w:anchor="_Toc460918061" w:history="1">
         <w:r>
           <w:rPr>
             <w:rStyle w:val="Link"/>
@@ -3576,7 +3750,7 @@
             <w:noProof/>
             <w:webHidden/>
           </w:rPr>
-          <w:instrText xml:space="preserve"> PAGEREF _Toc460841740 \h </w:instrText>
+          <w:instrText xml:space="preserve"> PAGEREF _Toc460918061 \h </w:instrText>
         </w:r>
         <w:r>
           <w:rPr>
@@ -3624,7 +3798,7 @@
           <w:lang w:val="de-DE"/>
         </w:rPr>
       </w:pPr>
-      <w:hyperlink w:anchor="_Toc460841741" w:history="1">
+      <w:hyperlink w:anchor="_Toc460918062" w:history="1">
         <w:r>
           <w:rPr>
             <w:rStyle w:val="Link"/>
@@ -3670,7 +3844,7 @@
             <w:noProof/>
             <w:webHidden/>
           </w:rPr>
-          <w:instrText xml:space="preserve"> PAGEREF _Toc460841741 \h </w:instrText>
+          <w:instrText xml:space="preserve"> PAGEREF _Toc460918062 \h </w:instrText>
         </w:r>
         <w:r>
           <w:rPr>
@@ -3718,7 +3892,7 @@
           <w:lang w:val="de-DE"/>
         </w:rPr>
       </w:pPr>
-      <w:hyperlink w:anchor="_Toc460841742" w:history="1">
+      <w:hyperlink w:anchor="_Toc460918063" w:history="1">
         <w:r>
           <w:rPr>
             <w:rStyle w:val="Link"/>
@@ -3764,7 +3938,7 @@
             <w:noProof/>
             <w:webHidden/>
           </w:rPr>
-          <w:instrText xml:space="preserve"> PAGEREF _Toc460841742 \h </w:instrText>
+          <w:instrText xml:space="preserve"> PAGEREF _Toc460918063 \h </w:instrText>
         </w:r>
         <w:r>
           <w:rPr>
@@ -3784,7 +3958,7 @@
             <w:noProof/>
             <w:webHidden/>
           </w:rPr>
-          <w:t>12</w:t>
+          <w:t>13</w:t>
         </w:r>
         <w:r>
           <w:rPr>
@@ -3812,7 +3986,7 @@
           <w:lang w:val="de-DE"/>
         </w:rPr>
       </w:pPr>
-      <w:hyperlink w:anchor="_Toc460841743" w:history="1">
+      <w:hyperlink w:anchor="_Toc460918064" w:history="1">
         <w:r>
           <w:rPr>
             <w:rStyle w:val="Link"/>
@@ -3858,7 +4032,7 @@
             <w:noProof/>
             <w:webHidden/>
           </w:rPr>
-          <w:instrText xml:space="preserve"> PAGEREF _Toc460841743 \h </w:instrText>
+          <w:instrText xml:space="preserve"> PAGEREF _Toc460918064 \h </w:instrText>
         </w:r>
         <w:r>
           <w:rPr>
@@ -3878,7 +4052,7 @@
             <w:noProof/>
             <w:webHidden/>
           </w:rPr>
-          <w:t>12</w:t>
+          <w:t>13</w:t>
         </w:r>
         <w:r>
           <w:rPr>
@@ -3913,12 +4087,12 @@
       <w:pPr>
         <w:pStyle w:val="berschrift1"/>
       </w:pPr>
-      <w:bookmarkStart w:id="9" w:name="_Toc460841717"/>
+      <w:bookmarkStart w:id="10" w:name="_Toc460918037"/>
       <w:r>
         <w:lastRenderedPageBreak/>
         <w:t>Introduction</w:t>
       </w:r>
-      <w:bookmarkEnd w:id="9"/>
+      <w:bookmarkEnd w:id="10"/>
     </w:p>
     <w:p>
       <w:pPr>
@@ -4040,11 +4214,11 @@
       <w:pPr>
         <w:pStyle w:val="berschrift2"/>
       </w:pPr>
-      <w:bookmarkStart w:id="10" w:name="_Toc460841718"/>
+      <w:bookmarkStart w:id="11" w:name="_Toc460918038"/>
       <w:r>
         <w:t>Stack</w:t>
       </w:r>
-      <w:bookmarkEnd w:id="10"/>
+      <w:bookmarkEnd w:id="11"/>
     </w:p>
     <w:p>
       <w:r>
@@ -4084,7 +4258,13 @@
         <w:t xml:space="preserve">The </w:t>
       </w:r>
       <w:r>
-        <w:t>frontend is served by Angula.js which allows dynamic views on our platform.</w:t>
+        <w:t>frontend is served by Angula</w:t>
+      </w:r>
+      <w:r>
+        <w:t>r</w:t>
+      </w:r>
+      <w:r>
+        <w:t>.js which allows dynamic views on our platform.</w:t>
       </w:r>
     </w:p>
     <w:p>
@@ -4099,11 +4279,11 @@
       <w:pPr>
         <w:pStyle w:val="berschrift2"/>
       </w:pPr>
-      <w:bookmarkStart w:id="11" w:name="_Toc460841719"/>
+      <w:bookmarkStart w:id="12" w:name="_Toc460918039"/>
       <w:r>
         <w:t>Development Process</w:t>
       </w:r>
-      <w:bookmarkEnd w:id="11"/>
+      <w:bookmarkEnd w:id="12"/>
     </w:p>
     <w:p>
       <w:r>
@@ -4246,12 +4426,12 @@
       <w:pPr>
         <w:pStyle w:val="berschrift1"/>
       </w:pPr>
-      <w:bookmarkStart w:id="12" w:name="_Toc460841720"/>
+      <w:bookmarkStart w:id="13" w:name="_Toc460918040"/>
       <w:r>
         <w:lastRenderedPageBreak/>
         <w:t>General technical setting</w:t>
       </w:r>
-      <w:bookmarkEnd w:id="12"/>
+      <w:bookmarkEnd w:id="13"/>
     </w:p>
     <w:p>
       <w:r>
@@ -4447,16 +4627,111 @@
     </w:p>
     <w:p>
       <w:pPr>
+        <w:rPr>
+          <w:lang w:val="de-DE"/>
+        </w:rPr>
+      </w:pPr>
+    </w:p>
+    <w:p>
+      <w:pPr>
         <w:pStyle w:val="berschrift2"/>
       </w:pPr>
-      <w:bookmarkStart w:id="13" w:name="_Toc460841721"/>
-      <w:r>
+      <w:bookmarkStart w:id="14" w:name="_Toc460918041"/>
+      <w:r>
+        <w:drawing>
+          <wp:anchor distT="0" distB="0" distL="114300" distR="114300" simplePos="0" relativeHeight="251691008" behindDoc="0" locked="0" layoutInCell="1" allowOverlap="1" wp14:anchorId="0001905A" wp14:editId="52AD06EA">
+            <wp:simplePos x="0" y="0"/>
+            <wp:positionH relativeFrom="column">
+              <wp:posOffset>-106680</wp:posOffset>
+            </wp:positionH>
+            <wp:positionV relativeFrom="paragraph">
+              <wp:posOffset>458470</wp:posOffset>
+            </wp:positionV>
+            <wp:extent cx="5903595" cy="5043170"/>
+            <wp:effectExtent l="0" t="0" r="0" b="11430"/>
+            <wp:wrapTopAndBottom/>
+            <wp:docPr id="11" name="Bild 11"/>
+            <wp:cNvGraphicFramePr>
+              <a:graphicFrameLocks xmlns:a="http://schemas.openxmlformats.org/drawingml/2006/main" noChangeAspect="1"/>
+            </wp:cNvGraphicFramePr>
+            <a:graphic xmlns:a="http://schemas.openxmlformats.org/drawingml/2006/main">
+              <a:graphicData uri="http://schemas.openxmlformats.org/drawingml/2006/picture">
+                <pic:pic xmlns:pic="http://schemas.openxmlformats.org/drawingml/2006/picture">
+                  <pic:nvPicPr>
+                    <pic:cNvPr id="1" name=""/>
+                    <pic:cNvPicPr/>
+                  </pic:nvPicPr>
+                  <pic:blipFill>
+                    <a:blip r:embed="rId11" cstate="print">
+                      <a:extLst>
+                        <a:ext uri="{28A0092B-C50C-407E-A947-70E740481C1C}">
+                          <a14:useLocalDpi xmlns:a14="http://schemas.microsoft.com/office/drawing/2010/main" val="0"/>
+                        </a:ext>
+                      </a:extLst>
+                    </a:blip>
+                    <a:stretch>
+                      <a:fillRect/>
+                    </a:stretch>
+                  </pic:blipFill>
+                  <pic:spPr>
+                    <a:xfrm>
+                      <a:off x="0" y="0"/>
+                      <a:ext cx="5903595" cy="5043170"/>
+                    </a:xfrm>
+                    <a:prstGeom prst="rect">
+                      <a:avLst/>
+                    </a:prstGeom>
+                  </pic:spPr>
+                </pic:pic>
+              </a:graphicData>
+            </a:graphic>
+            <wp14:sizeRelH relativeFrom="page">
+              <wp14:pctWidth>0</wp14:pctWidth>
+            </wp14:sizeRelH>
+            <wp14:sizeRelV relativeFrom="page">
+              <wp14:pctHeight>0</wp14:pctHeight>
+            </wp14:sizeRelV>
+          </wp:anchor>
+        </w:drawing>
+      </w:r>
+      <w:r>
+        <w:rPr>
+          <w:lang w:val="de-DE"/>
+        </w:rPr>
+        <w:t xml:space="preserve">Entity </w:t>
+      </w:r>
+      <w:proofErr w:type="spellStart"/>
+      <w:r>
+        <w:rPr>
+          <w:lang w:val="de-DE"/>
+        </w:rPr>
+        <w:t>Relationship</w:t>
+      </w:r>
+      <w:proofErr w:type="spellEnd"/>
+      <w:r>
+        <w:rPr>
+          <w:lang w:val="de-DE"/>
+        </w:rPr>
+        <w:t xml:space="preserve"> Model</w:t>
+      </w:r>
+      <w:bookmarkEnd w:id="14"/>
+    </w:p>
+    <w:p/>
+    <w:p/>
+    <w:p/>
+    <w:p>
+      <w:pPr>
+        <w:pStyle w:val="berschrift2"/>
+      </w:pPr>
+      <w:bookmarkStart w:id="15" w:name="_Toc460918042"/>
+      <w:r>
+        <w:lastRenderedPageBreak/>
         <w:t>Client/a</w:t>
       </w:r>
       <w:r>
         <w:t>pp</w:t>
       </w:r>
-      <w:bookmarkEnd w:id="13"/>
+      <w:bookmarkEnd w:id="15"/>
     </w:p>
     <w:p>
       <w:r>
@@ -4737,14 +5012,14 @@
       <w:pPr>
         <w:pStyle w:val="berschrift3"/>
       </w:pPr>
-      <w:bookmarkStart w:id="14" w:name="_Toc460841722"/>
+      <w:bookmarkStart w:id="16" w:name="_Toc460918043"/>
       <w:r>
         <w:t>A</w:t>
       </w:r>
       <w:r>
         <w:t>ccount</w:t>
       </w:r>
-      <w:bookmarkEnd w:id="14"/>
+      <w:bookmarkEnd w:id="16"/>
     </w:p>
     <w:p>
       <w:pPr>
@@ -4886,14 +5161,14 @@
       <w:pPr>
         <w:pStyle w:val="berschrift3"/>
       </w:pPr>
-      <w:bookmarkStart w:id="15" w:name="_Toc460841723"/>
+      <w:bookmarkStart w:id="17" w:name="_Toc460918044"/>
       <w:r>
         <w:t>A</w:t>
       </w:r>
       <w:r>
         <w:t>dmin</w:t>
       </w:r>
-      <w:bookmarkEnd w:id="15"/>
+      <w:bookmarkEnd w:id="17"/>
     </w:p>
     <w:p>
       <w:pPr>
@@ -5005,7 +5280,6 @@
     </w:p>
     <w:p>
       <w:r>
-        <w:lastRenderedPageBreak/>
         <w:t>In the admin directory we have implemented the functionalities of the chair-role. He is allowed to see all registered users on the</w:t>
       </w:r>
       <w:r>
@@ -5038,14 +5312,14 @@
       <w:pPr>
         <w:pStyle w:val="berschrift3"/>
       </w:pPr>
-      <w:bookmarkStart w:id="16" w:name="_Toc460841724"/>
+      <w:bookmarkStart w:id="18" w:name="_Toc460918045"/>
       <w:r>
         <w:t>C</w:t>
       </w:r>
       <w:r>
         <w:t>harts</w:t>
       </w:r>
-      <w:bookmarkEnd w:id="16"/>
+      <w:bookmarkEnd w:id="18"/>
     </w:p>
     <w:p>
       <w:pPr>
@@ -5141,6 +5415,7 @@
     </w:p>
     <w:p>
       <w:r>
+        <w:lastRenderedPageBreak/>
         <w:t xml:space="preserve">We used </w:t>
       </w:r>
       <w:proofErr w:type="spellStart"/>
@@ -5168,14 +5443,14 @@
       <w:pPr>
         <w:pStyle w:val="berschrift3"/>
       </w:pPr>
-      <w:bookmarkStart w:id="17" w:name="_Toc460841725"/>
+      <w:bookmarkStart w:id="19" w:name="_Toc460918046"/>
       <w:r>
         <w:t>M</w:t>
       </w:r>
       <w:r>
         <w:t>ain</w:t>
       </w:r>
-      <w:bookmarkEnd w:id="17"/>
+      <w:bookmarkEnd w:id="19"/>
     </w:p>
     <w:p>
       <w:pPr>
@@ -5302,14 +5577,14 @@
       <w:pPr>
         <w:pStyle w:val="berschrift3"/>
       </w:pPr>
-      <w:bookmarkStart w:id="18" w:name="_Toc460841726"/>
+      <w:bookmarkStart w:id="20" w:name="_Toc460918047"/>
       <w:r>
         <w:t>R</w:t>
       </w:r>
       <w:r>
         <w:t>eviews</w:t>
       </w:r>
-      <w:bookmarkEnd w:id="18"/>
+      <w:bookmarkEnd w:id="20"/>
     </w:p>
     <w:p>
       <w:pPr>
@@ -5442,23 +5717,19 @@
         <w:spacing w:line="240" w:lineRule="auto"/>
         <w:jc w:val="left"/>
       </w:pPr>
-      <w:r>
-        <w:br w:type="page"/>
-      </w:r>
     </w:p>
     <w:p>
       <w:pPr>
         <w:pStyle w:val="berschrift3"/>
       </w:pPr>
-      <w:bookmarkStart w:id="19" w:name="_Toc460841727"/>
-      <w:r>
-        <w:lastRenderedPageBreak/>
+      <w:bookmarkStart w:id="21" w:name="_Toc460918048"/>
+      <w:r>
         <w:t>S</w:t>
       </w:r>
       <w:r>
         <w:t>ubmissions</w:t>
       </w:r>
-      <w:bookmarkEnd w:id="19"/>
+      <w:bookmarkEnd w:id="21"/>
     </w:p>
     <w:p>
       <w:pPr>
@@ -5503,13 +5774,18 @@
         <w:rPr>
           <w:lang w:val="de-DE"/>
         </w:rPr>
+        <w:t>│   └─ submissions.controller.js</w:t>
+      </w:r>
+    </w:p>
+    <w:p>
+      <w:r>
+        <w:rPr>
+          <w:lang w:val="de-DE"/>
+        </w:rPr>
         <w:t>│   └─</w:t>
       </w:r>
       <w:r>
-        <w:rPr>
-          <w:lang w:val="de-DE"/>
-        </w:rPr>
-        <w:t xml:space="preserve"> submissions.controller.js</w:t>
+        <w:t xml:space="preserve"> submissions.index.html</w:t>
       </w:r>
     </w:p>
     <w:p>
@@ -5520,7 +5796,7 @@
         <w:t>│   └─</w:t>
       </w:r>
       <w:r>
-        <w:t xml:space="preserve"> submissions.index.html</w:t>
+        <w:t xml:space="preserve"> submissions.create.html</w:t>
       </w:r>
     </w:p>
     <w:p>
@@ -5531,7 +5807,7 @@
         <w:t>│   └─</w:t>
       </w:r>
       <w:r>
-        <w:t xml:space="preserve"> submissions.create.html</w:t>
+        <w:t xml:space="preserve"> submissions.show.html</w:t>
       </w:r>
     </w:p>
     <w:p>
@@ -5542,7 +5818,7 @@
         <w:t>│   └─</w:t>
       </w:r>
       <w:r>
-        <w:t xml:space="preserve"> submissions.show.html</w:t>
+        <w:t xml:space="preserve"> submissions.update.html</w:t>
       </w:r>
     </w:p>
     <w:p>
@@ -5553,7 +5829,7 @@
         <w:t>│   └─</w:t>
       </w:r>
       <w:r>
-        <w:t xml:space="preserve"> submissions.update.html</w:t>
+        <w:t xml:space="preserve"> submissions.file.html</w:t>
       </w:r>
     </w:p>
     <w:p>
@@ -5564,7 +5840,18 @@
         <w:t>│   └─</w:t>
       </w:r>
       <w:r>
-        <w:t xml:space="preserve"> submissions.file.html</w:t>
+        <w:t xml:space="preserve"> submissions.assign.html</w:t>
+      </w:r>
+    </w:p>
+    <w:p>
+      <w:r>
+        <w:rPr>
+          <w:lang w:val="de-DE"/>
+        </w:rPr>
+        <w:t xml:space="preserve">│   └─ </w:t>
+      </w:r>
+      <w:r>
+        <w:t>submissions.router.js</w:t>
       </w:r>
     </w:p>
     <w:p>
@@ -5575,34 +5862,6 @@
         <w:t>│   └─</w:t>
       </w:r>
       <w:r>
-        <w:t xml:space="preserve"> submissions.assign.html</w:t>
-      </w:r>
-    </w:p>
-    <w:p>
-      <w:r>
-        <w:rPr>
-          <w:lang w:val="de-DE"/>
-        </w:rPr>
-        <w:t>│   └─</w:t>
-      </w:r>
-      <w:r>
-        <w:rPr>
-          <w:lang w:val="de-DE"/>
-        </w:rPr>
-        <w:t xml:space="preserve"> </w:t>
-      </w:r>
-      <w:r>
-        <w:t>submissions.router.js</w:t>
-      </w:r>
-    </w:p>
-    <w:p>
-      <w:r>
-        <w:rPr>
-          <w:lang w:val="de-DE"/>
-        </w:rPr>
-        <w:t>│   └─</w:t>
-      </w:r>
-      <w:r>
         <w:t xml:space="preserve"> submissions.module.js</w:t>
       </w:r>
     </w:p>
@@ -5616,10 +5875,49 @@
       </w:r>
     </w:p>
     <w:p>
+      <w:r>
+        <w:drawing>
+          <wp:inline distT="0" distB="0" distL="0" distR="0" wp14:anchorId="1499EED4" wp14:editId="14D4B70D">
+            <wp:extent cx="5903595" cy="8354060"/>
+            <wp:effectExtent l="0" t="0" r="0" b="2540"/>
+            <wp:docPr id="2" name="Bild 2"/>
+            <wp:cNvGraphicFramePr>
+              <a:graphicFrameLocks xmlns:a="http://schemas.openxmlformats.org/drawingml/2006/main" noChangeAspect="1"/>
+            </wp:cNvGraphicFramePr>
+            <a:graphic xmlns:a="http://schemas.openxmlformats.org/drawingml/2006/main">
+              <a:graphicData uri="http://schemas.openxmlformats.org/drawingml/2006/picture">
+                <pic:pic xmlns:pic="http://schemas.openxmlformats.org/drawingml/2006/picture">
+                  <pic:nvPicPr>
+                    <pic:cNvPr id="1" name=""/>
+                    <pic:cNvPicPr/>
+                  </pic:nvPicPr>
+                  <pic:blipFill>
+                    <a:blip r:embed="rId12"/>
+                    <a:stretch>
+                      <a:fillRect/>
+                    </a:stretch>
+                  </pic:blipFill>
+                  <pic:spPr>
+                    <a:xfrm>
+                      <a:off x="0" y="0"/>
+                      <a:ext cx="5903595" cy="8354060"/>
+                    </a:xfrm>
+                    <a:prstGeom prst="rect">
+                      <a:avLst/>
+                    </a:prstGeom>
+                  </pic:spPr>
+                </pic:pic>
+              </a:graphicData>
+            </a:graphic>
+          </wp:inline>
+        </w:drawing>
+      </w:r>
+    </w:p>
+    <w:p>
       <w:pPr>
         <w:pStyle w:val="berschrift1"/>
       </w:pPr>
-      <w:bookmarkStart w:id="20" w:name="_Toc460841728"/>
+      <w:bookmarkStart w:id="22" w:name="_Toc460918049"/>
       <w:r>
         <w:lastRenderedPageBreak/>
         <w:t xml:space="preserve">User Guide - </w:t>
@@ -5633,30 +5931,34 @@
       <w:r>
         <w:t>-Platform</w:t>
       </w:r>
-      <w:bookmarkEnd w:id="20"/>
+      <w:bookmarkEnd w:id="22"/>
     </w:p>
     <w:p>
       <w:pPr>
         <w:pStyle w:val="berschrift2"/>
       </w:pPr>
-      <w:bookmarkStart w:id="21" w:name="_Toc460841729"/>
+      <w:bookmarkStart w:id="23" w:name="_Toc460918050"/>
       <w:r>
         <w:t>General functionalities</w:t>
       </w:r>
-      <w:bookmarkEnd w:id="21"/>
+      <w:bookmarkEnd w:id="23"/>
     </w:p>
     <w:p>
       <w:pPr>
         <w:pStyle w:val="berschrift3"/>
       </w:pPr>
-      <w:bookmarkStart w:id="22" w:name="_Toc460841730"/>
+      <w:bookmarkStart w:id="24" w:name="_Toc460918051"/>
       <w:r>
         <w:t>Registration</w:t>
       </w:r>
-      <w:bookmarkEnd w:id="22"/>
-    </w:p>
-    <w:p>
-      <w:r>
+      <w:bookmarkEnd w:id="24"/>
+    </w:p>
+    <w:p>
+      <w:r>
+        <w:rPr>
+          <w:noProof/>
+          <w:lang w:val="de-DE"/>
+        </w:rPr>
         <w:drawing>
           <wp:anchor distT="0" distB="0" distL="114300" distR="114300" simplePos="0" relativeHeight="251674624" behindDoc="0" locked="0" layoutInCell="1" allowOverlap="1" wp14:anchorId="5EFD3502" wp14:editId="1228B3B9">
             <wp:simplePos x="0" y="0"/>
@@ -5681,7 +5983,7 @@
                     <pic:cNvPicPr/>
                   </pic:nvPicPr>
                   <pic:blipFill>
-                    <a:blip r:embed="rId11" cstate="print">
+                    <a:blip r:embed="rId13" cstate="print">
                       <a:extLst>
                         <a:ext uri="{28A0092B-C50C-407E-A947-70E740481C1C}">
                           <a14:useLocalDpi xmlns:a14="http://schemas.microsoft.com/office/drawing/2010/main" val="0"/>
@@ -5763,15 +6065,19 @@
       <w:pPr>
         <w:pStyle w:val="berschrift3"/>
       </w:pPr>
-      <w:bookmarkStart w:id="23" w:name="_Toc460841731"/>
+      <w:bookmarkStart w:id="25" w:name="_Toc460918052"/>
       <w:r>
         <w:lastRenderedPageBreak/>
         <w:t>Log-in</w:t>
       </w:r>
-      <w:bookmarkEnd w:id="23"/>
-    </w:p>
-    <w:p>
-      <w:r>
+      <w:bookmarkEnd w:id="25"/>
+    </w:p>
+    <w:p>
+      <w:r>
+        <w:rPr>
+          <w:noProof/>
+          <w:lang w:val="de-DE"/>
+        </w:rPr>
         <w:drawing>
           <wp:anchor distT="0" distB="0" distL="114300" distR="114300" simplePos="0" relativeHeight="251673600" behindDoc="0" locked="0" layoutInCell="1" allowOverlap="1" wp14:anchorId="4C44F600" wp14:editId="7D7577C2">
             <wp:simplePos x="0" y="0"/>
@@ -5796,7 +6102,7 @@
                     <pic:cNvPicPr/>
                   </pic:nvPicPr>
                   <pic:blipFill>
-                    <a:blip r:embed="rId12" cstate="print">
+                    <a:blip r:embed="rId14" cstate="print">
                       <a:extLst>
                         <a:ext uri="{28A0092B-C50C-407E-A947-70E740481C1C}">
                           <a14:useLocalDpi xmlns:a14="http://schemas.microsoft.com/office/drawing/2010/main" val="0"/>
@@ -5836,11 +6142,11 @@
       <w:pPr>
         <w:pStyle w:val="berschrift2"/>
       </w:pPr>
-      <w:bookmarkStart w:id="24" w:name="_Toc460841732"/>
+      <w:bookmarkStart w:id="26" w:name="_Toc460918053"/>
       <w:r>
         <w:t>Author</w:t>
       </w:r>
-      <w:bookmarkEnd w:id="24"/>
+      <w:bookmarkEnd w:id="26"/>
     </w:p>
     <w:p>
       <w:r>
@@ -5859,14 +6165,18 @@
       <w:pPr>
         <w:pStyle w:val="berschrift3"/>
       </w:pPr>
-      <w:bookmarkStart w:id="25" w:name="_Toc460841733"/>
+      <w:bookmarkStart w:id="27" w:name="_Toc460918054"/>
       <w:r>
         <w:t>Create submission</w:t>
       </w:r>
-      <w:bookmarkEnd w:id="25"/>
-    </w:p>
-    <w:p>
-      <w:r>
+      <w:bookmarkEnd w:id="27"/>
+    </w:p>
+    <w:p>
+      <w:r>
+        <w:rPr>
+          <w:noProof/>
+          <w:lang w:val="de-DE"/>
+        </w:rPr>
         <w:drawing>
           <wp:anchor distT="0" distB="0" distL="114300" distR="114300" simplePos="0" relativeHeight="251675648" behindDoc="0" locked="0" layoutInCell="1" allowOverlap="1" wp14:anchorId="4B77F0E0" wp14:editId="6483F1E5">
             <wp:simplePos x="0" y="0"/>
@@ -5891,7 +6201,7 @@
                     <pic:cNvPicPr/>
                   </pic:nvPicPr>
                   <pic:blipFill>
-                    <a:blip r:embed="rId13" cstate="print">
+                    <a:blip r:embed="rId15" cstate="print">
                       <a:extLst>
                         <a:ext uri="{28A0092B-C50C-407E-A947-70E740481C1C}">
                           <a14:useLocalDpi xmlns:a14="http://schemas.microsoft.com/office/drawing/2010/main" val="0"/>
@@ -5933,6 +6243,10 @@
     <w:p/>
     <w:p>
       <w:r>
+        <w:rPr>
+          <w:noProof/>
+          <w:lang w:val="de-DE"/>
+        </w:rPr>
         <w:lastRenderedPageBreak/>
         <w:drawing>
           <wp:anchor distT="0" distB="0" distL="114300" distR="114300" simplePos="0" relativeHeight="251676672" behindDoc="0" locked="0" layoutInCell="1" allowOverlap="1" wp14:anchorId="059CBE08" wp14:editId="591967CE">
@@ -5958,7 +6272,7 @@
                     <pic:cNvPicPr/>
                   </pic:nvPicPr>
                   <pic:blipFill>
-                    <a:blip r:embed="rId14" cstate="print">
+                    <a:blip r:embed="rId16" cstate="print">
                       <a:extLst>
                         <a:ext uri="{28A0092B-C50C-407E-A947-70E740481C1C}">
                           <a14:useLocalDpi xmlns:a14="http://schemas.microsoft.com/office/drawing/2010/main" val="0"/>
@@ -6001,6 +6315,10 @@
     </w:p>
     <w:p>
       <w:r>
+        <w:rPr>
+          <w:noProof/>
+          <w:lang w:val="de-DE"/>
+        </w:rPr>
         <w:drawing>
           <wp:anchor distT="0" distB="0" distL="114300" distR="114300" simplePos="0" relativeHeight="251677696" behindDoc="0" locked="0" layoutInCell="1" allowOverlap="1" wp14:anchorId="0835415E" wp14:editId="1C504896">
             <wp:simplePos x="0" y="0"/>
@@ -6025,7 +6343,7 @@
                     <pic:cNvPicPr/>
                   </pic:nvPicPr>
                   <pic:blipFill>
-                    <a:blip r:embed="rId15" cstate="print">
+                    <a:blip r:embed="rId17" cstate="print">
                       <a:extLst>
                         <a:ext uri="{28A0092B-C50C-407E-A947-70E740481C1C}">
                           <a14:useLocalDpi xmlns:a14="http://schemas.microsoft.com/office/drawing/2010/main" val="0"/>
@@ -6081,6 +6399,10 @@
     </w:p>
     <w:p>
       <w:r>
+        <w:rPr>
+          <w:noProof/>
+          <w:lang w:val="de-DE"/>
+        </w:rPr>
         <w:drawing>
           <wp:anchor distT="0" distB="0" distL="114300" distR="114300" simplePos="0" relativeHeight="251678720" behindDoc="0" locked="0" layoutInCell="1" allowOverlap="1" wp14:anchorId="6FF9997D" wp14:editId="72B77F1F">
             <wp:simplePos x="0" y="0"/>
@@ -6105,7 +6427,7 @@
                     <pic:cNvPicPr/>
                   </pic:nvPicPr>
                   <pic:blipFill>
-                    <a:blip r:embed="rId16" cstate="print">
+                    <a:blip r:embed="rId18" cstate="print">
                       <a:extLst>
                         <a:ext uri="{28A0092B-C50C-407E-A947-70E740481C1C}">
                           <a14:useLocalDpi xmlns:a14="http://schemas.microsoft.com/office/drawing/2010/main" val="0"/>
@@ -6147,14 +6469,18 @@
       <w:pPr>
         <w:pStyle w:val="berschrift3"/>
       </w:pPr>
-      <w:bookmarkStart w:id="26" w:name="_Toc460841734"/>
+      <w:bookmarkStart w:id="28" w:name="_Toc460918055"/>
       <w:r>
         <w:t>Submissions - options</w:t>
       </w:r>
-      <w:bookmarkEnd w:id="26"/>
-    </w:p>
-    <w:p>
-      <w:r>
+      <w:bookmarkEnd w:id="28"/>
+    </w:p>
+    <w:p>
+      <w:r>
+        <w:rPr>
+          <w:noProof/>
+          <w:lang w:val="de-DE"/>
+        </w:rPr>
         <w:drawing>
           <wp:anchor distT="0" distB="0" distL="114300" distR="114300" simplePos="0" relativeHeight="251679744" behindDoc="0" locked="0" layoutInCell="1" allowOverlap="1" wp14:anchorId="69D6AFB7" wp14:editId="409F86B2">
             <wp:simplePos x="0" y="0"/>
@@ -6179,7 +6505,7 @@
                     <pic:cNvPicPr/>
                   </pic:nvPicPr>
                   <pic:blipFill>
-                    <a:blip r:embed="rId17" cstate="print">
+                    <a:blip r:embed="rId19" cstate="print">
                       <a:extLst>
                         <a:ext uri="{28A0092B-C50C-407E-A947-70E740481C1C}">
                           <a14:useLocalDpi xmlns:a14="http://schemas.microsoft.com/office/drawing/2010/main" val="0"/>
@@ -6228,6 +6554,10 @@
     </w:p>
     <w:p>
       <w:r>
+        <w:rPr>
+          <w:noProof/>
+          <w:lang w:val="de-DE"/>
+        </w:rPr>
         <w:drawing>
           <wp:anchor distT="0" distB="0" distL="114300" distR="114300" simplePos="0" relativeHeight="251680768" behindDoc="0" locked="0" layoutInCell="1" allowOverlap="1" wp14:anchorId="7D38CAC7" wp14:editId="5927A547">
             <wp:simplePos x="0" y="0"/>
@@ -6252,7 +6582,7 @@
                     <pic:cNvPicPr/>
                   </pic:nvPicPr>
                   <pic:blipFill>
-                    <a:blip r:embed="rId18">
+                    <a:blip r:embed="rId20">
                       <a:extLst>
                         <a:ext uri="{28A0092B-C50C-407E-A947-70E740481C1C}">
                           <a14:useLocalDpi xmlns:a14="http://schemas.microsoft.com/office/drawing/2010/main" val="0"/>
@@ -6295,6 +6625,10 @@
         <w:spacing w:line="360" w:lineRule="auto"/>
       </w:pPr>
       <w:r>
+        <w:rPr>
+          <w:noProof/>
+          <w:lang w:val="de-DE"/>
+        </w:rPr>
         <w:drawing>
           <wp:anchor distT="0" distB="0" distL="114300" distR="114300" simplePos="0" relativeHeight="251683840" behindDoc="0" locked="0" layoutInCell="1" allowOverlap="1" wp14:anchorId="7CC37D4A" wp14:editId="68FC057C">
             <wp:simplePos x="0" y="0"/>
@@ -6319,7 +6653,7 @@
                     <pic:cNvPicPr/>
                   </pic:nvPicPr>
                   <pic:blipFill>
-                    <a:blip r:embed="rId19">
+                    <a:blip r:embed="rId21">
                       <a:extLst>
                         <a:ext uri="{28A0092B-C50C-407E-A947-70E740481C1C}">
                           <a14:useLocalDpi xmlns:a14="http://schemas.microsoft.com/office/drawing/2010/main" val="0"/>
@@ -6373,6 +6707,10 @@
         <w:spacing w:line="360" w:lineRule="auto"/>
       </w:pPr>
       <w:r>
+        <w:rPr>
+          <w:noProof/>
+          <w:lang w:val="de-DE"/>
+        </w:rPr>
         <w:drawing>
           <wp:anchor distT="0" distB="0" distL="114300" distR="114300" simplePos="0" relativeHeight="251684864" behindDoc="0" locked="0" layoutInCell="1" allowOverlap="1" wp14:anchorId="1644EDC4" wp14:editId="4792B68F">
             <wp:simplePos x="0" y="0"/>
@@ -6397,7 +6735,7 @@
                     <pic:cNvPicPr/>
                   </pic:nvPicPr>
                   <pic:blipFill>
-                    <a:blip r:embed="rId20">
+                    <a:blip r:embed="rId22">
                       <a:extLst>
                         <a:ext uri="{28A0092B-C50C-407E-A947-70E740481C1C}">
                           <a14:useLocalDpi xmlns:a14="http://schemas.microsoft.com/office/drawing/2010/main" val="0"/>
@@ -6463,31 +6801,31 @@
       <w:pPr>
         <w:pStyle w:val="berschrift2"/>
       </w:pPr>
-      <w:bookmarkStart w:id="27" w:name="_Toc460841735"/>
+      <w:bookmarkStart w:id="29" w:name="_Toc460918056"/>
       <w:r>
         <w:t>Reviewer</w:t>
       </w:r>
-      <w:bookmarkEnd w:id="27"/>
+      <w:bookmarkEnd w:id="29"/>
     </w:p>
     <w:p>
       <w:pPr>
         <w:pStyle w:val="berschrift3"/>
       </w:pPr>
-      <w:bookmarkStart w:id="28" w:name="_Toc460841736"/>
+      <w:bookmarkStart w:id="30" w:name="_Toc460918057"/>
       <w:r>
         <w:t>Access assigned submissions</w:t>
       </w:r>
-      <w:bookmarkEnd w:id="28"/>
+      <w:bookmarkEnd w:id="30"/>
     </w:p>
     <w:p>
       <w:pPr>
         <w:pStyle w:val="berschrift3"/>
       </w:pPr>
-      <w:bookmarkStart w:id="29" w:name="_Toc460841737"/>
+      <w:bookmarkStart w:id="31" w:name="_Toc460918058"/>
       <w:r>
         <w:t>Make a review</w:t>
       </w:r>
-      <w:bookmarkEnd w:id="29"/>
+      <w:bookmarkEnd w:id="31"/>
     </w:p>
     <w:p>
       <w:pPr>
@@ -6507,12 +6845,12 @@
       <w:pPr>
         <w:pStyle w:val="berschrift2"/>
       </w:pPr>
-      <w:bookmarkStart w:id="30" w:name="_Toc460841738"/>
+      <w:bookmarkStart w:id="32" w:name="_Toc460918059"/>
       <w:r>
         <w:lastRenderedPageBreak/>
         <w:t>Chair</w:t>
       </w:r>
-      <w:bookmarkEnd w:id="30"/>
+      <w:bookmarkEnd w:id="32"/>
     </w:p>
     <w:p>
       <w:r>
@@ -6526,11 +6864,11 @@
       <w:pPr>
         <w:pStyle w:val="berschrift3"/>
       </w:pPr>
-      <w:bookmarkStart w:id="31" w:name="_Toc460841739"/>
+      <w:bookmarkStart w:id="33" w:name="_Toc460918060"/>
       <w:r>
         <w:t>Access all submissions</w:t>
       </w:r>
-      <w:bookmarkEnd w:id="31"/>
+      <w:bookmarkEnd w:id="33"/>
     </w:p>
     <w:p>
       <w:r>
@@ -6539,6 +6877,10 @@
     </w:p>
     <w:p>
       <w:r>
+        <w:rPr>
+          <w:noProof/>
+          <w:lang w:val="de-DE"/>
+        </w:rPr>
         <w:drawing>
           <wp:anchor distT="0" distB="0" distL="114300" distR="114300" simplePos="0" relativeHeight="251685888" behindDoc="0" locked="0" layoutInCell="1" allowOverlap="1" wp14:anchorId="70371E8D" wp14:editId="5CCED44E">
             <wp:simplePos x="0" y="0"/>
@@ -6563,7 +6905,7 @@
                     <pic:cNvPicPr/>
                   </pic:nvPicPr>
                   <pic:blipFill>
-                    <a:blip r:embed="rId21" cstate="print">
+                    <a:blip r:embed="rId23" cstate="print">
                       <a:extLst>
                         <a:ext uri="{28A0092B-C50C-407E-A947-70E740481C1C}">
                           <a14:useLocalDpi xmlns:a14="http://schemas.microsoft.com/office/drawing/2010/main" val="0"/>
@@ -6600,7 +6942,7 @@
       <w:pPr>
         <w:pStyle w:val="berschrift3"/>
       </w:pPr>
-      <w:bookmarkStart w:id="32" w:name="_Toc460841740"/>
+      <w:bookmarkStart w:id="34" w:name="_Toc460918061"/>
       <w:r>
         <w:t xml:space="preserve">Information retrieval: Authors, </w:t>
       </w:r>
@@ -6610,10 +6952,14 @@
       <w:r>
         <w:t>reviewers, reviews</w:t>
       </w:r>
-      <w:bookmarkEnd w:id="32"/>
-    </w:p>
-    <w:p>
-      <w:r>
+      <w:bookmarkEnd w:id="34"/>
+    </w:p>
+    <w:p>
+      <w:r>
+        <w:rPr>
+          <w:noProof/>
+          <w:lang w:val="de-DE"/>
+        </w:rPr>
         <w:drawing>
           <wp:anchor distT="0" distB="0" distL="114300" distR="114300" simplePos="0" relativeHeight="251686912" behindDoc="0" locked="0" layoutInCell="1" allowOverlap="1" wp14:anchorId="3079C6CA" wp14:editId="7473BF04">
             <wp:simplePos x="0" y="0"/>
@@ -6638,7 +6984,7 @@
                     <pic:cNvPicPr/>
                   </pic:nvPicPr>
                   <pic:blipFill>
-                    <a:blip r:embed="rId22" cstate="print">
+                    <a:blip r:embed="rId24" cstate="print">
                       <a:extLst>
                         <a:ext uri="{28A0092B-C50C-407E-A947-70E740481C1C}">
                           <a14:useLocalDpi xmlns:a14="http://schemas.microsoft.com/office/drawing/2010/main" val="0"/>
@@ -6682,6 +7028,10 @@
     <w:p/>
     <w:p>
       <w:r>
+        <w:rPr>
+          <w:noProof/>
+          <w:lang w:val="de-DE"/>
+        </w:rPr>
         <w:lastRenderedPageBreak/>
         <w:drawing>
           <wp:anchor distT="0" distB="0" distL="114300" distR="114300" simplePos="0" relativeHeight="251687936" behindDoc="0" locked="0" layoutInCell="1" allowOverlap="1" wp14:anchorId="7BBF3AE5" wp14:editId="5D63394B">
@@ -6707,7 +7057,7 @@
                     <pic:cNvPicPr/>
                   </pic:nvPicPr>
                   <pic:blipFill>
-                    <a:blip r:embed="rId23" cstate="print">
+                    <a:blip r:embed="rId25" cstate="print">
                       <a:extLst>
                         <a:ext uri="{28A0092B-C50C-407E-A947-70E740481C1C}">
                           <a14:useLocalDpi xmlns:a14="http://schemas.microsoft.com/office/drawing/2010/main" val="0"/>
@@ -6748,17 +7098,21 @@
       <w:pPr>
         <w:pStyle w:val="berschrift3"/>
       </w:pPr>
-      <w:bookmarkStart w:id="33" w:name="_Toc460841741"/>
+      <w:bookmarkStart w:id="35" w:name="_Toc460918062"/>
       <w:r>
         <w:t>Submission to reviewer assignment</w:t>
       </w:r>
-      <w:bookmarkEnd w:id="33"/>
+      <w:bookmarkEnd w:id="35"/>
     </w:p>
     <w:p>
       <w:pPr>
         <w:ind w:left="708"/>
       </w:pPr>
       <w:r>
+        <w:rPr>
+          <w:noProof/>
+          <w:lang w:val="de-DE"/>
+        </w:rPr>
         <w:drawing>
           <wp:anchor distT="0" distB="0" distL="114300" distR="114300" simplePos="0" relativeHeight="251688960" behindDoc="0" locked="0" layoutInCell="1" allowOverlap="1" wp14:anchorId="15D268A7" wp14:editId="79C8EF31">
             <wp:simplePos x="0" y="0"/>
@@ -6783,7 +7137,7 @@
                     <pic:cNvPicPr/>
                   </pic:nvPicPr>
                   <pic:blipFill>
-                    <a:blip r:embed="rId24">
+                    <a:blip r:embed="rId26">
                       <a:extLst>
                         <a:ext uri="{28A0092B-C50C-407E-A947-70E740481C1C}">
                           <a14:useLocalDpi xmlns:a14="http://schemas.microsoft.com/office/drawing/2010/main" val="0"/>
@@ -6826,6 +7180,10 @@
     </w:p>
     <w:p>
       <w:r>
+        <w:rPr>
+          <w:noProof/>
+          <w:lang w:val="de-DE"/>
+        </w:rPr>
         <w:drawing>
           <wp:anchor distT="0" distB="0" distL="114300" distR="114300" simplePos="0" relativeHeight="251689984" behindDoc="0" locked="0" layoutInCell="1" allowOverlap="1" wp14:anchorId="2DDE683F" wp14:editId="1F265A0E">
             <wp:simplePos x="0" y="0"/>
@@ -6850,7 +7208,7 @@
                     <pic:cNvPicPr/>
                   </pic:nvPicPr>
                   <pic:blipFill>
-                    <a:blip r:embed="rId25" cstate="print">
+                    <a:blip r:embed="rId27" cstate="print">
                       <a:extLst>
                         <a:ext uri="{28A0092B-C50C-407E-A947-70E740481C1C}">
                           <a14:useLocalDpi xmlns:a14="http://schemas.microsoft.com/office/drawing/2010/main" val="0"/>
@@ -6883,14 +7241,9 @@
         </w:drawing>
       </w:r>
       <w:r>
-        <w:t xml:space="preserve">You will then be directed to a view where it is possible to add users to the list of reviewers for a </w:t>
-      </w:r>
-      <w:bookmarkStart w:id="34" w:name="_GoBack"/>
-      <w:r>
-        <w:t>specific submission:</w:t>
-      </w:r>
-    </w:p>
-    <w:bookmarkEnd w:id="34"/>
+        <w:t>You will then be directed to a view where it is possible to add users to the list of reviewers for a specific submission:</w:t>
+      </w:r>
+    </w:p>
     <w:p>
       <w:r>
         <w:t>By clicking the “+”-button the chair can assign user as reviewers for the chosen submission.</w:t>
@@ -6906,21 +7259,21 @@
       <w:pPr>
         <w:pStyle w:val="berschrift3"/>
       </w:pPr>
-      <w:bookmarkStart w:id="35" w:name="_Toc460841742"/>
+      <w:bookmarkStart w:id="36" w:name="_Toc460918063"/>
       <w:r>
         <w:t>Schedule Management</w:t>
       </w:r>
-      <w:bookmarkEnd w:id="35"/>
+      <w:bookmarkEnd w:id="36"/>
     </w:p>
     <w:p>
       <w:pPr>
         <w:pStyle w:val="berschrift3"/>
       </w:pPr>
-      <w:bookmarkStart w:id="36" w:name="_Toc460841743"/>
+      <w:bookmarkStart w:id="37" w:name="_Toc460918064"/>
       <w:r>
         <w:t>Analytics</w:t>
       </w:r>
-      <w:bookmarkEnd w:id="36"/>
+      <w:bookmarkEnd w:id="37"/>
     </w:p>
     <w:p/>
     <w:p/>
@@ -7449,8 +7802,8 @@
       <w:bookmarkEnd w:id="0"/>
     </w:p>
     <w:sectPr>
-      <w:headerReference w:type="default" r:id="rId26"/>
-      <w:footerReference w:type="default" r:id="rId27"/>
+      <w:headerReference w:type="default" r:id="rId28"/>
+      <w:footerReference w:type="default" r:id="rId29"/>
       <w:pgSz w:w="11906" w:h="16838" w:code="9"/>
       <w:pgMar w:top="1440" w:right="1191" w:bottom="2007" w:left="1418" w:header="709" w:footer="1134" w:gutter="0"/>
       <w:pgNumType w:start="1"/>
@@ -7550,7 +7903,7 @@
         <w:sz w:val="18"/>
         <w:szCs w:val="18"/>
       </w:rPr>
-      <w:t>12</w:t>
+      <w:t>13</w:t>
     </w:r>
     <w:r>
       <w:rPr>
@@ -7855,7 +8208,7 @@
         <v:path o:extrusionok="f" gradientshapeok="t" o:connecttype="rect"/>
         <o:lock v:ext="edit" aspectratio="t"/>
       </v:shapetype>
-      <v:shape id="_x0000_i1043" type="#_x0000_t75" style="width:15pt;height:15pt" o:bullet="t">
+      <v:shape id="_x0000_i1029" type="#_x0000_t75" style="width:15pt;height:15pt" o:bullet="t">
         <v:imagedata r:id="rId1" o:title="/var/folders/kr/53hkfk450s7140pb07z33bfw0000gn/T/com.microsoft.Word/Word Work File L_84242144"/>
       </v:shape>
     </w:pict>
@@ -11883,7 +12236,7 @@
 </file>
 
 <file path=customXml/itemProps1.xml><?xml version="1.0" encoding="utf-8"?>
-<ds:datastoreItem xmlns:ds="http://schemas.openxmlformats.org/officeDocument/2006/customXml" ds:itemID="{B2E7E70F-0B91-854F-91A0-5B9664989B8F}">
+<ds:datastoreItem xmlns:ds="http://schemas.openxmlformats.org/officeDocument/2006/customXml" ds:itemID="{625AE200-D659-6D4F-9D86-AD1326CA6DE0}">
   <ds:schemaRefs>
     <ds:schemaRef ds:uri="http://schemas.openxmlformats.org/officeDocument/2006/bibliography"/>
   </ds:schemaRefs>

</xml_diff>